<commit_message>
number1 in uebung 8 solved and coded properly
</commit_message>
<xml_diff>
--- a/DSV_Vetter/Uebung8/K04p_Praktische�bung08(Digitalefilter).docx
+++ b/DSV_Vetter/Uebung8/K04p_Praktische�bung08(Digitalefilter).docx
@@ -1,10 +1,10 @@
 
 <file path=word/document.xml><?xml version="1.0" encoding="utf-8"?>
-<w:document xmlns:wpc="http://schemas.microsoft.com/office/word/2010/wordprocessingCanvas" xmlns:mc="http://schemas.openxmlformats.org/markup-compatibility/2006" xmlns:o="urn:schemas-microsoft-com:office:office" xmlns:r="http://schemas.openxmlformats.org/officeDocument/2006/relationships" xmlns:m="http://schemas.openxmlformats.org/officeDocument/2006/math" xmlns:v="urn:schemas-microsoft-com:vml" xmlns:wp14="http://schemas.microsoft.com/office/word/2010/wordprocessingDrawing" xmlns:wp="http://schemas.openxmlformats.org/drawingml/2006/wordprocessingDrawing" xmlns:w10="urn:schemas-microsoft-com:office:word" xmlns:w="http://schemas.openxmlformats.org/wordprocessingml/2006/main" xmlns:w14="http://schemas.microsoft.com/office/word/2010/wordml" xmlns:wpg="http://schemas.microsoft.com/office/word/2010/wordprocessingGroup" xmlns:wpi="http://schemas.microsoft.com/office/word/2010/wordprocessingInk" xmlns:wne="http://schemas.microsoft.com/office/word/2006/wordml" xmlns:wps="http://schemas.microsoft.com/office/word/2010/wordprocessingShape" mc:Ignorable="w14 wp14">
+<w:document xmlns:ve="http://schemas.openxmlformats.org/markup-compatibility/2006" xmlns:o="urn:schemas-microsoft-com:office:office" xmlns:r="http://schemas.openxmlformats.org/officeDocument/2006/relationships" xmlns:m="http://schemas.openxmlformats.org/officeDocument/2006/math" xmlns:v="urn:schemas-microsoft-com:vml" xmlns:wp="http://schemas.openxmlformats.org/drawingml/2006/wordprocessingDrawing" xmlns:w10="urn:schemas-microsoft-com:office:word" xmlns:w="http://schemas.openxmlformats.org/wordprocessingml/2006/main" xmlns:wne="http://schemas.microsoft.com/office/word/2006/wordml">
   <w:body>
     <w:p>
       <w:pPr>
-        <w:pStyle w:val="Heading1"/>
+        <w:pStyle w:val="berschrift1"/>
         <w:tabs>
           <w:tab w:val="left" w:pos="4962"/>
         </w:tabs>
@@ -77,7 +77,7 @@
     </w:p>
     <w:p>
       <w:pPr>
-        <w:pStyle w:val="Heading3"/>
+        <w:pStyle w:val="berschrift3"/>
         <w:rPr>
           <w:b w:val="0"/>
           <w:i/>
@@ -122,7 +122,7 @@
     </w:p>
     <w:p>
       <w:pPr>
-        <w:pStyle w:val="Heading1"/>
+        <w:pStyle w:val="berschrift1"/>
       </w:pPr>
       <w:r>
         <w:t>Entwurf d</w:t>
@@ -139,7 +139,7 @@
     </w:p>
     <w:p>
       <w:pPr>
-        <w:pStyle w:val="Heading3"/>
+        <w:pStyle w:val="berschrift3"/>
       </w:pPr>
       <w:r>
         <w:t>Lernz</w:t>
@@ -153,7 +153,7 @@
     </w:p>
     <w:p>
       <w:pPr>
-        <w:pStyle w:val="ListParagraph"/>
+        <w:pStyle w:val="Listenabsatz"/>
         <w:numPr>
           <w:ilvl w:val="0"/>
           <w:numId w:val="1"/>
@@ -165,7 +165,7 @@
     </w:p>
     <w:p>
       <w:pPr>
-        <w:pStyle w:val="ListParagraph"/>
+        <w:pStyle w:val="Listenabsatz"/>
         <w:numPr>
           <w:ilvl w:val="1"/>
           <w:numId w:val="1"/>
@@ -177,7 +177,7 @@
     </w:p>
     <w:p>
       <w:pPr>
-        <w:pStyle w:val="ListParagraph"/>
+        <w:pStyle w:val="Listenabsatz"/>
         <w:numPr>
           <w:ilvl w:val="1"/>
           <w:numId w:val="1"/>
@@ -189,7 +189,7 @@
     </w:p>
     <w:p>
       <w:pPr>
-        <w:pStyle w:val="ListParagraph"/>
+        <w:pStyle w:val="Listenabsatz"/>
         <w:numPr>
           <w:ilvl w:val="1"/>
           <w:numId w:val="1"/>
@@ -201,7 +201,7 @@
     </w:p>
     <w:p>
       <w:pPr>
-        <w:pStyle w:val="ListParagraph"/>
+        <w:pStyle w:val="Listenabsatz"/>
         <w:numPr>
           <w:ilvl w:val="1"/>
           <w:numId w:val="1"/>
@@ -210,49 +210,31 @@
       <w:r>
         <w:t xml:space="preserve">mit dem MATLAB Programm </w:t>
       </w:r>
-      <w:proofErr w:type="spellStart"/>
       <w:r>
         <w:rPr>
           <w:rFonts w:ascii="Courier New" w:hAnsi="Courier New" w:cs="Courier New"/>
         </w:rPr>
         <w:t>fdatool</w:t>
       </w:r>
-      <w:proofErr w:type="spellEnd"/>
       <w:r>
         <w:t xml:space="preserve"> oder Linienbefehlen Filter entwerfen</w:t>
       </w:r>
     </w:p>
     <w:p>
       <w:pPr>
-        <w:pStyle w:val="ListParagraph"/>
+        <w:pStyle w:val="Listenabsatz"/>
         <w:numPr>
           <w:ilvl w:val="1"/>
           <w:numId w:val="1"/>
         </w:numPr>
       </w:pPr>
       <w:r>
-        <w:t xml:space="preserve">den Unterschied zwischen </w:t>
-      </w:r>
-      <w:proofErr w:type="spellStart"/>
-      <w:r>
-        <w:t>Butterworth</w:t>
-      </w:r>
-      <w:proofErr w:type="spellEnd"/>
-      <w:r>
-        <w:t xml:space="preserve">-, </w:t>
-      </w:r>
-      <w:proofErr w:type="spellStart"/>
-      <w:r>
-        <w:t>Chebyshev</w:t>
-      </w:r>
-      <w:proofErr w:type="spellEnd"/>
-      <w:r>
-        <w:t>- und Cauer (elliptischen)-Tiefpassfilter erklären</w:t>
+        <w:t>den Unterschied zwischen Butterworth-, Chebyshev- und Cauer (elliptischen)-Tiefpassfilter erklären</w:t>
       </w:r>
     </w:p>
     <w:p>
       <w:pPr>
-        <w:pStyle w:val="Heading3"/>
+        <w:pStyle w:val="berschrift3"/>
       </w:pPr>
       <w:r>
         <w:t>Übung</w:t>
@@ -267,45 +249,27 @@
           <w:rFonts w:ascii="Courier New" w:hAnsi="Courier New" w:cs="Courier New"/>
           <w:szCs w:val="20"/>
         </w:rPr>
-        <w:t xml:space="preserve"> </w:t>
-      </w:r>
-      <w:proofErr w:type="spellStart"/>
+        <w:t xml:space="preserve"> fdatool</w:t>
+      </w:r>
+      <w:r>
+        <w:t xml:space="preserve"> und den Linienbefehlen </w:t>
+      </w:r>
       <w:r>
         <w:rPr>
           <w:rFonts w:ascii="Courier New" w:hAnsi="Courier New" w:cs="Courier New"/>
           <w:szCs w:val="20"/>
         </w:rPr>
-        <w:t>fdatool</w:t>
-      </w:r>
-      <w:proofErr w:type="spellEnd"/>
-      <w:r>
-        <w:t xml:space="preserve"> und den Linienbefehlen </w:t>
+        <w:t>fir1 u</w:t>
+      </w:r>
+      <w:r>
+        <w:t xml:space="preserve">nd </w:t>
       </w:r>
       <w:r>
         <w:rPr>
           <w:rFonts w:ascii="Courier New" w:hAnsi="Courier New" w:cs="Courier New"/>
           <w:szCs w:val="20"/>
         </w:rPr>
-        <w:t>fir1 u</w:t>
-      </w:r>
-      <w:r>
-        <w:t xml:space="preserve">nd </w:t>
-      </w:r>
-      <w:proofErr w:type="spellStart"/>
-      <w:r>
-        <w:rPr>
-          <w:rFonts w:ascii="Courier New" w:hAnsi="Courier New" w:cs="Courier New"/>
-          <w:szCs w:val="20"/>
-        </w:rPr>
-        <w:t>butter</w:t>
-      </w:r>
-      <w:proofErr w:type="spellEnd"/>
-      <w:r>
-        <w:rPr>
-          <w:rFonts w:ascii="Courier New" w:hAnsi="Courier New" w:cs="Courier New"/>
-          <w:szCs w:val="20"/>
-        </w:rPr>
-        <w:t xml:space="preserve"> </w:t>
+        <w:t xml:space="preserve">butter </w:t>
       </w:r>
       <w:r>
         <w:t>von</w:t>
@@ -317,7 +281,7 @@
     <w:p/>
     <w:p>
       <w:pPr>
-        <w:pStyle w:val="ListParagraph"/>
+        <w:pStyle w:val="Listenabsatz"/>
         <w:numPr>
           <w:ilvl w:val="0"/>
           <w:numId w:val="28"/>
@@ -355,7 +319,7 @@
     </w:p>
     <w:p>
       <w:pPr>
-        <w:pStyle w:val="ListParagraph"/>
+        <w:pStyle w:val="Listenabsatz"/>
         <w:tabs>
           <w:tab w:val="left" w:pos="2268"/>
         </w:tabs>
@@ -368,7 +332,7 @@
     </w:p>
     <w:p>
       <w:pPr>
-        <w:pStyle w:val="ListParagraph"/>
+        <w:pStyle w:val="Listenabsatz"/>
         <w:tabs>
           <w:tab w:val="left" w:pos="2268"/>
         </w:tabs>
@@ -397,17 +361,8 @@
           <w:rFonts w:ascii="Courier New" w:hAnsi="Courier New" w:cs="Courier New"/>
           <w:szCs w:val="20"/>
         </w:rPr>
-        <w:t xml:space="preserve"> </w:t>
-      </w:r>
-      <w:proofErr w:type="spellStart"/>
-      <w:r>
-        <w:rPr>
-          <w:rFonts w:ascii="Courier New" w:hAnsi="Courier New" w:cs="Courier New"/>
-          <w:szCs w:val="20"/>
-        </w:rPr>
-        <w:t>FIR_Entwurf_IFFT_Fensterung</w:t>
-      </w:r>
-      <w:proofErr w:type="spellEnd"/>
+        <w:t xml:space="preserve"> FIR_Entwurf_IFFT_Fensterung</w:t>
+      </w:r>
       <w:r>
         <w:rPr>
           <w:rFonts w:cs="Arial"/>
@@ -460,7 +415,7 @@
     </w:p>
     <w:p>
       <w:pPr>
-        <w:pStyle w:val="ListParagraph"/>
+        <w:pStyle w:val="Listenabsatz"/>
         <w:tabs>
           <w:tab w:val="left" w:pos="2268"/>
         </w:tabs>
@@ -480,7 +435,7 @@
     </w:p>
     <w:p>
       <w:pPr>
-        <w:pStyle w:val="ListParagraph"/>
+        <w:pStyle w:val="Listenabsatz"/>
         <w:numPr>
           <w:ilvl w:val="1"/>
           <w:numId w:val="24"/>
@@ -510,7 +465,7 @@
     </w:p>
     <w:p>
       <w:pPr>
-        <w:pStyle w:val="ListParagraph"/>
+        <w:pStyle w:val="Listenabsatz"/>
         <w:numPr>
           <w:ilvl w:val="1"/>
           <w:numId w:val="24"/>
@@ -540,7 +495,7 @@
     </w:p>
     <w:p>
       <w:pPr>
-        <w:pStyle w:val="ListParagraph"/>
+        <w:pStyle w:val="Listenabsatz"/>
         <w:numPr>
           <w:ilvl w:val="0"/>
           <w:numId w:val="24"/>
@@ -563,7 +518,7 @@
     </w:p>
     <w:p>
       <w:pPr>
-        <w:pStyle w:val="ListParagraph"/>
+        <w:pStyle w:val="Listenabsatz"/>
         <w:numPr>
           <w:ilvl w:val="1"/>
           <w:numId w:val="24"/>
@@ -593,7 +548,7 @@
     </w:p>
     <w:p>
       <w:pPr>
-        <w:pStyle w:val="ListParagraph"/>
+        <w:pStyle w:val="Listenabsatz"/>
         <w:numPr>
           <w:ilvl w:val="1"/>
           <w:numId w:val="24"/>
@@ -645,21 +600,12 @@
         </w:rPr>
         <w:t xml:space="preserve">Überprüfen Sie den Frequenzgang des entworfenen Filters mit der Funktion </w:t>
       </w:r>
-      <w:proofErr w:type="spellStart"/>
       <w:r>
         <w:rPr>
           <w:rFonts w:ascii="Courier New" w:hAnsi="Courier New" w:cs="Courier New"/>
           <w:szCs w:val="20"/>
         </w:rPr>
-        <w:t>freqz</w:t>
-      </w:r>
-      <w:proofErr w:type="spellEnd"/>
-      <w:r>
-        <w:rPr>
-          <w:rFonts w:ascii="Courier New" w:hAnsi="Courier New" w:cs="Courier New"/>
-          <w:szCs w:val="20"/>
-        </w:rPr>
-        <w:t>(</w:t>
+        <w:t>freqz(</w:t>
       </w:r>
       <w:r>
         <w:rPr>
@@ -754,7 +700,7 @@
     </w:p>
     <w:p>
       <w:pPr>
-        <w:pStyle w:val="ListParagraph"/>
+        <w:pStyle w:val="Listenabsatz"/>
         <w:numPr>
           <w:ilvl w:val="0"/>
           <w:numId w:val="23"/>
@@ -823,67 +769,42 @@
           <w:rFonts w:ascii="Courier New" w:hAnsi="Courier New" w:cs="Courier New"/>
           <w:szCs w:val="20"/>
         </w:rPr>
+        <w:t xml:space="preserve"> IIR</w:t>
+      </w:r>
+      <w:r>
+        <w:rPr>
+          <w:rFonts w:ascii="Courier New" w:hAnsi="Courier New" w:cs="Courier New"/>
+          <w:szCs w:val="20"/>
+        </w:rPr>
+        <w:t>_Entwurf_</w:t>
+      </w:r>
+      <w:r>
+        <w:rPr>
+          <w:rFonts w:ascii="Courier New" w:hAnsi="Courier New" w:cs="Courier New"/>
+          <w:szCs w:val="20"/>
+        </w:rPr>
+        <w:t>Bilinear</w:t>
+      </w:r>
+      <w:r>
+        <w:rPr>
+          <w:rFonts w:cs="Arial"/>
+          <w:szCs w:val="20"/>
+        </w:rPr>
         <w:t xml:space="preserve"> </w:t>
       </w:r>
-      <w:proofErr w:type="spellStart"/>
-      <w:r>
-        <w:rPr>
-          <w:rFonts w:ascii="Courier New" w:hAnsi="Courier New" w:cs="Courier New"/>
-          <w:szCs w:val="20"/>
-        </w:rPr>
-        <w:t>IIR</w:t>
-      </w:r>
-      <w:r>
-        <w:rPr>
-          <w:rFonts w:ascii="Courier New" w:hAnsi="Courier New" w:cs="Courier New"/>
-          <w:szCs w:val="20"/>
-        </w:rPr>
-        <w:t>_Entwurf_</w:t>
-      </w:r>
-      <w:r>
-        <w:rPr>
-          <w:rFonts w:ascii="Courier New" w:hAnsi="Courier New" w:cs="Courier New"/>
-          <w:szCs w:val="20"/>
-        </w:rPr>
-        <w:t>Bilinear</w:t>
-      </w:r>
-      <w:proofErr w:type="spellEnd"/>
-      <w:r>
-        <w:rPr>
-          <w:rFonts w:cs="Arial"/>
-          <w:szCs w:val="20"/>
-        </w:rPr>
-        <w:t xml:space="preserve"> </w:t>
-      </w:r>
-      <w:r>
-        <w:rPr>
-          <w:rFonts w:cs="Arial"/>
-          <w:szCs w:val="20"/>
-        </w:rPr>
-        <w:t xml:space="preserve">für den Entwurf eines digitalen </w:t>
-      </w:r>
-      <w:proofErr w:type="gramStart"/>
-      <w:r>
-        <w:rPr>
-          <w:rFonts w:cs="Arial"/>
-          <w:szCs w:val="20"/>
-        </w:rPr>
-        <w:t>IIR-</w:t>
-      </w:r>
-      <w:r>
-        <w:rPr>
-          <w:rFonts w:cs="Arial"/>
-          <w:szCs w:val="20"/>
-        </w:rPr>
-        <w:t>Tiefpassfilter</w:t>
-      </w:r>
-      <w:proofErr w:type="gramEnd"/>
-      <w:r>
-        <w:rPr>
-          <w:rFonts w:cs="Arial"/>
-          <w:szCs w:val="20"/>
-        </w:rPr>
-        <w:t xml:space="preserve"> der 2. </w:t>
+      <w:r>
+        <w:rPr>
+          <w:rFonts w:cs="Arial"/>
+          <w:szCs w:val="20"/>
+        </w:rPr>
+        <w:t>für den Entwurf eines digitalen IIR-</w:t>
+      </w:r>
+      <w:r>
+        <w:rPr>
+          <w:rFonts w:cs="Arial"/>
+          <w:szCs w:val="20"/>
+        </w:rPr>
+        <w:t xml:space="preserve">Tiefpassfilter der 2. </w:t>
       </w:r>
       <w:r>
         <w:rPr>
@@ -902,7 +823,7 @@
     </w:p>
     <w:p>
       <w:pPr>
-        <w:pStyle w:val="ListParagraph"/>
+        <w:pStyle w:val="Listenabsatz"/>
         <w:numPr>
           <w:ilvl w:val="0"/>
           <w:numId w:val="25"/>
@@ -920,15 +841,7 @@
           <w:rFonts w:cs="Arial"/>
           <w:szCs w:val="20"/>
         </w:rPr>
-        <w:t xml:space="preserve">Berechnen Sie die Grenzfrequenz </w:t>
-      </w:r>
-      <w:proofErr w:type="spellStart"/>
-      <w:r>
-        <w:rPr>
-          <w:rFonts w:cs="Arial"/>
-          <w:szCs w:val="20"/>
-        </w:rPr>
-        <w:t>f</w:t>
+        <w:t>Berechnen Sie die Grenzfrequenz f</w:t>
       </w:r>
       <w:r>
         <w:rPr>
@@ -936,19 +849,8 @@
           <w:szCs w:val="20"/>
           <w:vertAlign w:val="subscript"/>
         </w:rPr>
-        <w:t>c</w:t>
-      </w:r>
-      <w:proofErr w:type="gramStart"/>
-      <w:r>
-        <w:rPr>
-          <w:rFonts w:cs="Arial"/>
-          <w:szCs w:val="20"/>
-          <w:vertAlign w:val="subscript"/>
-        </w:rPr>
-        <w:t>,a</w:t>
-      </w:r>
-      <w:proofErr w:type="spellEnd"/>
-      <w:proofErr w:type="gramEnd"/>
+        <w:t>c,a</w:t>
+      </w:r>
       <w:r>
         <w:rPr>
           <w:rFonts w:cs="Arial"/>
@@ -973,7 +875,7 @@
     </w:p>
     <w:p>
       <w:pPr>
-        <w:pStyle w:val="ListParagraph"/>
+        <w:pStyle w:val="Listenabsatz"/>
         <w:tabs>
           <w:tab w:val="left" w:pos="2268"/>
         </w:tabs>
@@ -1001,7 +903,7 @@
     </w:p>
     <w:p>
       <w:pPr>
-        <w:pStyle w:val="ListParagraph"/>
+        <w:pStyle w:val="Listenabsatz"/>
         <w:numPr>
           <w:ilvl w:val="0"/>
           <w:numId w:val="25"/>
@@ -1035,7 +937,6 @@
         </w:rPr>
         <w:t xml:space="preserve">kontinuierliches </w:t>
       </w:r>
-      <w:proofErr w:type="spellStart"/>
       <w:r>
         <w:rPr>
           <w:rFonts w:cs="Arial"/>
@@ -1048,23 +949,7 @@
           <w:rFonts w:cs="Arial"/>
           <w:szCs w:val="20"/>
         </w:rPr>
-        <w:t>tterworth</w:t>
-      </w:r>
-      <w:proofErr w:type="spellEnd"/>
-      <w:r>
-        <w:rPr>
-          <w:rFonts w:cs="Arial"/>
-          <w:szCs w:val="20"/>
-        </w:rPr>
-        <w:t xml:space="preserve"> Filter der 2. Ordnung mit Grenzfrequenz </w:t>
-      </w:r>
-      <w:proofErr w:type="spellStart"/>
-      <w:r>
-        <w:rPr>
-          <w:rFonts w:cs="Arial"/>
-          <w:szCs w:val="20"/>
-        </w:rPr>
-        <w:t>f</w:t>
+        <w:t>tterworth Filter der 2. Ordnung mit Grenzfrequenz f</w:t>
       </w:r>
       <w:r>
         <w:rPr>
@@ -1072,19 +957,8 @@
           <w:szCs w:val="20"/>
           <w:vertAlign w:val="subscript"/>
         </w:rPr>
-        <w:t>c</w:t>
-      </w:r>
-      <w:proofErr w:type="gramStart"/>
-      <w:r>
-        <w:rPr>
-          <w:rFonts w:cs="Arial"/>
-          <w:szCs w:val="20"/>
-          <w:vertAlign w:val="subscript"/>
-        </w:rPr>
-        <w:t>,a</w:t>
-      </w:r>
-      <w:proofErr w:type="spellEnd"/>
-      <w:proofErr w:type="gramEnd"/>
+        <w:t>c,a</w:t>
+      </w:r>
       <w:r>
         <w:rPr>
           <w:rFonts w:cs="Arial"/>
@@ -1095,7 +969,7 @@
     </w:p>
     <w:p>
       <w:pPr>
-        <w:pStyle w:val="ListParagraph"/>
+        <w:pStyle w:val="Listenabsatz"/>
         <w:tabs>
           <w:tab w:val="left" w:pos="2268"/>
         </w:tabs>
@@ -1122,7 +996,7 @@
     </w:p>
     <w:p>
       <w:pPr>
-        <w:pStyle w:val="ListParagraph"/>
+        <w:pStyle w:val="Listenabsatz"/>
         <w:numPr>
           <w:ilvl w:val="0"/>
           <w:numId w:val="25"/>
@@ -1166,7 +1040,7 @@
     </w:p>
     <w:p>
       <w:pPr>
-        <w:pStyle w:val="ListParagraph"/>
+        <w:pStyle w:val="Listenabsatz"/>
         <w:tabs>
           <w:tab w:val="left" w:pos="2268"/>
         </w:tabs>
@@ -1209,7 +1083,7 @@
     </w:p>
     <w:p>
       <w:pPr>
-        <w:pStyle w:val="ListParagraph"/>
+        <w:pStyle w:val="Listenabsatz"/>
         <w:numPr>
           <w:ilvl w:val="0"/>
           <w:numId w:val="25"/>
@@ -1227,39 +1101,14 @@
           <w:rFonts w:cs="Arial"/>
           <w:szCs w:val="20"/>
         </w:rPr>
-        <w:t xml:space="preserve">Entwerfen Sie direkt ein digitales </w:t>
-      </w:r>
-      <w:proofErr w:type="spellStart"/>
-      <w:r>
-        <w:rPr>
-          <w:rFonts w:cs="Arial"/>
-          <w:szCs w:val="20"/>
-        </w:rPr>
-        <w:t>Butterworth</w:t>
-      </w:r>
-      <w:proofErr w:type="spellEnd"/>
-      <w:r>
-        <w:rPr>
-          <w:rFonts w:cs="Arial"/>
-          <w:szCs w:val="20"/>
-        </w:rPr>
-        <w:t xml:space="preserve"> Filter mit dem Befehl </w:t>
-      </w:r>
-      <w:proofErr w:type="spellStart"/>
+        <w:t xml:space="preserve">Entwerfen Sie direkt ein digitales Butterworth Filter mit dem Befehl </w:t>
+      </w:r>
       <w:r>
         <w:rPr>
           <w:rFonts w:ascii="Courier New" w:hAnsi="Courier New" w:cs="Courier New"/>
           <w:szCs w:val="20"/>
         </w:rPr>
-        <w:t>butter</w:t>
-      </w:r>
-      <w:proofErr w:type="spellEnd"/>
-      <w:r>
-        <w:rPr>
-          <w:rFonts w:ascii="Courier New" w:hAnsi="Courier New" w:cs="Courier New"/>
-          <w:szCs w:val="20"/>
-        </w:rPr>
-        <w:t>()</w:t>
+        <w:t>butter()</w:t>
       </w:r>
       <w:r>
         <w:rPr>
@@ -1271,7 +1120,7 @@
     </w:p>
     <w:p>
       <w:pPr>
-        <w:pStyle w:val="ListParagraph"/>
+        <w:pStyle w:val="Listenabsatz"/>
         <w:tabs>
           <w:tab w:val="left" w:pos="2268"/>
         </w:tabs>
@@ -1295,7 +1144,7 @@
     </w:p>
     <w:p>
       <w:pPr>
-        <w:pStyle w:val="ListParagraph"/>
+        <w:pStyle w:val="Listenabsatz"/>
         <w:numPr>
           <w:ilvl w:val="0"/>
           <w:numId w:val="26"/>
@@ -1313,9 +1162,45 @@
           <w:rFonts w:cs="Arial"/>
           <w:szCs w:val="20"/>
         </w:rPr>
-        <w:t xml:space="preserve">Berechnen Sie die Bilinear-Transformation eines analogen Filters der 1. Ordnung mit Grenzfrequenz </w:t>
-      </w:r>
-      <w:proofErr w:type="spellStart"/>
+        <w:t>Berechnen Sie die Bilinear-Transformation eines analogen Filters der 1. Ordnung mit Grenzfrequenz f</w:t>
+      </w:r>
+      <w:r>
+        <w:rPr>
+          <w:rFonts w:cs="Arial"/>
+          <w:szCs w:val="20"/>
+          <w:vertAlign w:val="subscript"/>
+        </w:rPr>
+        <w:t>c,a</w:t>
+      </w:r>
+      <w:r>
+        <w:rPr>
+          <w:rFonts w:cs="Arial"/>
+          <w:szCs w:val="20"/>
+        </w:rPr>
+        <w:t xml:space="preserve"> und einer Abtastfrequenz f</w:t>
+      </w:r>
+      <w:r>
+        <w:rPr>
+          <w:rFonts w:cs="Arial"/>
+          <w:szCs w:val="20"/>
+          <w:vertAlign w:val="subscript"/>
+        </w:rPr>
+        <w:t>a</w:t>
+      </w:r>
+      <w:r>
+        <w:rPr>
+          <w:rFonts w:cs="Arial"/>
+          <w:szCs w:val="20"/>
+        </w:rPr>
+        <w:t xml:space="preserve"> analytisch. Überprüfen Sie Ihr Resultat für</w:t>
+      </w:r>
+      <w:r>
+        <w:rPr>
+          <w:rFonts w:ascii="Courier New" w:hAnsi="Courier New" w:cs="Courier New"/>
+          <w:szCs w:val="20"/>
+        </w:rPr>
+        <w:t xml:space="preserve"> </w:t>
+      </w:r>
       <w:r>
         <w:rPr>
           <w:rFonts w:cs="Arial"/>
@@ -1329,108 +1214,23 @@
           <w:szCs w:val="20"/>
           <w:vertAlign w:val="subscript"/>
         </w:rPr>
-        <w:t>c</w:t>
-      </w:r>
-      <w:proofErr w:type="gramStart"/>
+        <w:t>c,a</w:t>
+      </w:r>
+      <w:r>
+        <w:rPr>
+          <w:rFonts w:cs="Arial"/>
+          <w:szCs w:val="20"/>
+        </w:rPr>
+        <w:t>=3Hz und f</w:t>
+      </w:r>
       <w:r>
         <w:rPr>
           <w:rFonts w:cs="Arial"/>
           <w:szCs w:val="20"/>
           <w:vertAlign w:val="subscript"/>
         </w:rPr>
-        <w:t>,a</w:t>
-      </w:r>
-      <w:proofErr w:type="spellEnd"/>
-      <w:proofErr w:type="gramEnd"/>
-      <w:r>
-        <w:rPr>
-          <w:rFonts w:cs="Arial"/>
-          <w:szCs w:val="20"/>
-        </w:rPr>
-        <w:t xml:space="preserve"> und einer Abtastfrequenz </w:t>
-      </w:r>
-      <w:proofErr w:type="spellStart"/>
-      <w:r>
-        <w:rPr>
-          <w:rFonts w:cs="Arial"/>
-          <w:szCs w:val="20"/>
-        </w:rPr>
-        <w:t>f</w:t>
-      </w:r>
-      <w:r>
-        <w:rPr>
-          <w:rFonts w:cs="Arial"/>
-          <w:szCs w:val="20"/>
-          <w:vertAlign w:val="subscript"/>
-        </w:rPr>
         <w:t>a</w:t>
       </w:r>
-      <w:proofErr w:type="spellEnd"/>
-      <w:r>
-        <w:rPr>
-          <w:rFonts w:cs="Arial"/>
-          <w:szCs w:val="20"/>
-        </w:rPr>
-        <w:t xml:space="preserve"> analytisch. Überprüfen Sie Ihr Resultat für</w:t>
-      </w:r>
-      <w:r>
-        <w:rPr>
-          <w:rFonts w:ascii="Courier New" w:hAnsi="Courier New" w:cs="Courier New"/>
-          <w:szCs w:val="20"/>
-        </w:rPr>
-        <w:t xml:space="preserve"> </w:t>
-      </w:r>
-      <w:proofErr w:type="spellStart"/>
-      <w:r>
-        <w:rPr>
-          <w:rFonts w:cs="Arial"/>
-          <w:szCs w:val="20"/>
-        </w:rPr>
-        <w:t>f</w:t>
-      </w:r>
-      <w:r>
-        <w:rPr>
-          <w:rFonts w:cs="Arial"/>
-          <w:szCs w:val="20"/>
-          <w:vertAlign w:val="subscript"/>
-        </w:rPr>
-        <w:t>c</w:t>
-      </w:r>
-      <w:proofErr w:type="gramStart"/>
-      <w:r>
-        <w:rPr>
-          <w:rFonts w:cs="Arial"/>
-          <w:szCs w:val="20"/>
-          <w:vertAlign w:val="subscript"/>
-        </w:rPr>
-        <w:t>,a</w:t>
-      </w:r>
-      <w:proofErr w:type="spellEnd"/>
-      <w:proofErr w:type="gramEnd"/>
-      <w:r>
-        <w:rPr>
-          <w:rFonts w:cs="Arial"/>
-          <w:szCs w:val="20"/>
-        </w:rPr>
-        <w:t xml:space="preserve">=3Hz und </w:t>
-      </w:r>
-      <w:proofErr w:type="spellStart"/>
-      <w:r>
-        <w:rPr>
-          <w:rFonts w:cs="Arial"/>
-          <w:szCs w:val="20"/>
-        </w:rPr>
-        <w:t>f</w:t>
-      </w:r>
-      <w:r>
-        <w:rPr>
-          <w:rFonts w:cs="Arial"/>
-          <w:szCs w:val="20"/>
-          <w:vertAlign w:val="subscript"/>
-        </w:rPr>
-        <w:t>a</w:t>
-      </w:r>
-      <w:proofErr w:type="spellEnd"/>
       <w:r>
         <w:rPr>
           <w:rFonts w:cs="Arial"/>
@@ -1486,7 +1286,7 @@
     </w:p>
     <w:p>
       <w:pPr>
-        <w:pStyle w:val="ListParagraph"/>
+        <w:pStyle w:val="Listenabsatz"/>
         <w:numPr>
           <w:ilvl w:val="0"/>
           <w:numId w:val="23"/>
@@ -1508,7 +1308,6 @@
         </w:rPr>
         <w:t xml:space="preserve">IIR-Filterentwurf mit </w:t>
       </w:r>
-      <w:proofErr w:type="spellStart"/>
       <w:r>
         <w:rPr>
           <w:rFonts w:ascii="Courier New" w:hAnsi="Courier New" w:cs="Courier New"/>
@@ -1517,7 +1316,6 @@
         </w:rPr>
         <w:t>fdatool</w:t>
       </w:r>
-      <w:proofErr w:type="spellEnd"/>
     </w:p>
     <w:p>
       <w:pPr>
@@ -1533,50 +1331,32 @@
         </w:rPr>
         <w:t xml:space="preserve">Führen Sie den Filterentwurf der Aufgaben 1 und 2 mit dem </w:t>
       </w:r>
-      <w:proofErr w:type="spellStart"/>
       <w:r>
         <w:rPr>
           <w:rFonts w:ascii="Courier New" w:hAnsi="Courier New" w:cs="Courier New"/>
           <w:szCs w:val="20"/>
         </w:rPr>
-        <w:t>fdatool</w:t>
-      </w:r>
-      <w:proofErr w:type="spellEnd"/>
+        <w:t xml:space="preserve">fdatool </w:t>
+      </w:r>
+      <w:r>
+        <w:t xml:space="preserve">und den Linienbefehlen </w:t>
+      </w:r>
       <w:r>
         <w:rPr>
           <w:rFonts w:ascii="Courier New" w:hAnsi="Courier New" w:cs="Courier New"/>
           <w:szCs w:val="20"/>
         </w:rPr>
-        <w:t xml:space="preserve"> </w:t>
-      </w:r>
-      <w:r>
-        <w:t xml:space="preserve">und den Linienbefehlen </w:t>
+        <w:t>fir1 u</w:t>
+      </w:r>
+      <w:r>
+        <w:t xml:space="preserve">nd </w:t>
       </w:r>
       <w:r>
         <w:rPr>
           <w:rFonts w:ascii="Courier New" w:hAnsi="Courier New" w:cs="Courier New"/>
           <w:szCs w:val="20"/>
         </w:rPr>
-        <w:t>fir1 u</w:t>
-      </w:r>
-      <w:r>
-        <w:t xml:space="preserve">nd </w:t>
-      </w:r>
-      <w:proofErr w:type="spellStart"/>
-      <w:r>
-        <w:rPr>
-          <w:rFonts w:ascii="Courier New" w:hAnsi="Courier New" w:cs="Courier New"/>
-          <w:szCs w:val="20"/>
-        </w:rPr>
-        <w:t>butter</w:t>
-      </w:r>
-      <w:proofErr w:type="spellEnd"/>
-      <w:r>
-        <w:rPr>
-          <w:rFonts w:ascii="Courier New" w:hAnsi="Courier New" w:cs="Courier New"/>
-          <w:szCs w:val="20"/>
-        </w:rPr>
-        <w:t xml:space="preserve"> </w:t>
+        <w:t xml:space="preserve">butter </w:t>
       </w:r>
       <w:r>
         <w:t>von</w:t>
@@ -1638,11 +1418,1622 @@
         <w:t xml:space="preserve"> und Erklärung</w:t>
       </w:r>
     </w:p>
+    <w:p>
+      <w:pPr>
+        <w:spacing w:after="0" w:line="240" w:lineRule="auto"/>
+        <w:rPr>
+          <w:i/>
+          <w:color w:val="FF0000"/>
+        </w:rPr>
+      </w:pPr>
+      <w:r>
+        <w:rPr>
+          <w:i/>
+          <w:color w:val="FF0000"/>
+        </w:rPr>
+        <w:br w:type="page"/>
+      </w:r>
+    </w:p>
+    <w:p>
+      <w:pPr>
+        <w:pStyle w:val="Titel"/>
+      </w:pPr>
+      <w:r>
+        <w:lastRenderedPageBreak/>
+        <w:t>Ergebnisse</w:t>
+      </w:r>
+    </w:p>
+    <w:p>
+      <w:pPr>
+        <w:pStyle w:val="berschrift1"/>
+      </w:pPr>
+      <w:r>
+        <w:t>1</w:t>
+      </w:r>
+    </w:p>
+    <w:p>
+      <w:r>
+        <w:t>Code:</w:t>
+      </w:r>
+    </w:p>
+    <w:tbl>
+      <w:tblPr>
+        <w:tblStyle w:val="Tabellengitternetz"/>
+        <w:tblW w:w="0" w:type="auto"/>
+        <w:shd w:val="clear" w:color="auto" w:fill="DBE5F1" w:themeFill="accent1" w:themeFillTint="33"/>
+        <w:tblLook w:val="04A0"/>
+      </w:tblPr>
+      <w:tblGrid>
+        <w:gridCol w:w="10061"/>
+      </w:tblGrid>
+      <w:tr>
+        <w:tc>
+          <w:tcPr>
+            <w:tcW w:w="10061" w:type="dxa"/>
+            <w:shd w:val="clear" w:color="auto" w:fill="DBE5F1" w:themeFill="accent1" w:themeFillTint="33"/>
+          </w:tcPr>
+          <w:p>
+            <w:pPr>
+              <w:autoSpaceDE w:val="0"/>
+              <w:autoSpaceDN w:val="0"/>
+              <w:adjustRightInd w:val="0"/>
+              <w:spacing w:after="0" w:line="240" w:lineRule="auto"/>
+              <w:rPr>
+                <w:rFonts w:ascii="Courier New" w:hAnsi="Courier New" w:cs="Courier New"/>
+                <w:sz w:val="16"/>
+                <w:szCs w:val="16"/>
+              </w:rPr>
+            </w:pPr>
+            <w:r>
+              <w:rPr>
+                <w:rFonts w:ascii="Courier New" w:hAnsi="Courier New" w:cs="Courier New"/>
+                <w:color w:val="000000"/>
+                <w:sz w:val="16"/>
+                <w:szCs w:val="16"/>
+              </w:rPr>
+              <w:t xml:space="preserve">close </w:t>
+            </w:r>
+            <w:r>
+              <w:rPr>
+                <w:rFonts w:ascii="Courier New" w:hAnsi="Courier New" w:cs="Courier New"/>
+                <w:color w:val="A020F0"/>
+                <w:sz w:val="16"/>
+                <w:szCs w:val="16"/>
+              </w:rPr>
+              <w:t>all</w:t>
+            </w:r>
+            <w:r>
+              <w:rPr>
+                <w:rFonts w:ascii="Courier New" w:hAnsi="Courier New" w:cs="Courier New"/>
+                <w:color w:val="000000"/>
+                <w:sz w:val="16"/>
+                <w:szCs w:val="16"/>
+              </w:rPr>
+              <w:t>;</w:t>
+            </w:r>
+          </w:p>
+          <w:p>
+            <w:pPr>
+              <w:autoSpaceDE w:val="0"/>
+              <w:autoSpaceDN w:val="0"/>
+              <w:adjustRightInd w:val="0"/>
+              <w:spacing w:after="0" w:line="240" w:lineRule="auto"/>
+              <w:rPr>
+                <w:rFonts w:ascii="Courier New" w:hAnsi="Courier New" w:cs="Courier New"/>
+                <w:sz w:val="16"/>
+                <w:szCs w:val="16"/>
+              </w:rPr>
+            </w:pPr>
+            <w:r>
+              <w:rPr>
+                <w:rFonts w:ascii="Courier New" w:hAnsi="Courier New" w:cs="Courier New"/>
+                <w:color w:val="000000"/>
+                <w:sz w:val="16"/>
+                <w:szCs w:val="16"/>
+              </w:rPr>
+              <w:t>clear;</w:t>
+            </w:r>
+          </w:p>
+          <w:p>
+            <w:pPr>
+              <w:autoSpaceDE w:val="0"/>
+              <w:autoSpaceDN w:val="0"/>
+              <w:adjustRightInd w:val="0"/>
+              <w:spacing w:after="0" w:line="240" w:lineRule="auto"/>
+              <w:rPr>
+                <w:rFonts w:ascii="Courier New" w:hAnsi="Courier New" w:cs="Courier New"/>
+                <w:sz w:val="16"/>
+                <w:szCs w:val="16"/>
+              </w:rPr>
+            </w:pPr>
+            <w:r>
+              <w:rPr>
+                <w:rFonts w:ascii="Courier New" w:hAnsi="Courier New" w:cs="Courier New"/>
+                <w:color w:val="000000"/>
+                <w:sz w:val="16"/>
+                <w:szCs w:val="16"/>
+              </w:rPr>
+              <w:t>N = 1024;</w:t>
+            </w:r>
+          </w:p>
+          <w:p>
+            <w:pPr>
+              <w:autoSpaceDE w:val="0"/>
+              <w:autoSpaceDN w:val="0"/>
+              <w:adjustRightInd w:val="0"/>
+              <w:spacing w:after="0" w:line="240" w:lineRule="auto"/>
+              <w:rPr>
+                <w:rFonts w:ascii="Courier New" w:hAnsi="Courier New" w:cs="Courier New"/>
+                <w:sz w:val="16"/>
+                <w:szCs w:val="16"/>
+              </w:rPr>
+            </w:pPr>
+            <w:r>
+              <w:rPr>
+                <w:rFonts w:ascii="Courier New" w:hAnsi="Courier New" w:cs="Courier New"/>
+                <w:color w:val="000000"/>
+                <w:sz w:val="16"/>
+                <w:szCs w:val="16"/>
+              </w:rPr>
+              <w:t>f = linspace(-0.5, 0.5, N)';</w:t>
+            </w:r>
+          </w:p>
+          <w:p>
+            <w:pPr>
+              <w:autoSpaceDE w:val="0"/>
+              <w:autoSpaceDN w:val="0"/>
+              <w:adjustRightInd w:val="0"/>
+              <w:spacing w:after="0" w:line="240" w:lineRule="auto"/>
+              <w:rPr>
+                <w:rFonts w:ascii="Courier New" w:hAnsi="Courier New" w:cs="Courier New"/>
+                <w:sz w:val="16"/>
+                <w:szCs w:val="16"/>
+              </w:rPr>
+            </w:pPr>
+            <w:r>
+              <w:rPr>
+                <w:rFonts w:ascii="Courier New" w:hAnsi="Courier New" w:cs="Courier New"/>
+                <w:color w:val="000000"/>
+                <w:sz w:val="16"/>
+                <w:szCs w:val="16"/>
+              </w:rPr>
+              <w:t>f_grenz_filtering = 0.102;</w:t>
+            </w:r>
+          </w:p>
+          <w:p>
+            <w:pPr>
+              <w:autoSpaceDE w:val="0"/>
+              <w:autoSpaceDN w:val="0"/>
+              <w:adjustRightInd w:val="0"/>
+              <w:spacing w:after="0" w:line="240" w:lineRule="auto"/>
+              <w:rPr>
+                <w:rFonts w:ascii="Courier New" w:hAnsi="Courier New" w:cs="Courier New"/>
+                <w:sz w:val="16"/>
+                <w:szCs w:val="16"/>
+              </w:rPr>
+            </w:pPr>
+            <w:r>
+              <w:rPr>
+                <w:rFonts w:ascii="Courier New" w:hAnsi="Courier New" w:cs="Courier New"/>
+                <w:color w:val="000000"/>
+                <w:sz w:val="16"/>
+                <w:szCs w:val="16"/>
+              </w:rPr>
+              <w:t>f_grenz_soll = 0.1;</w:t>
+            </w:r>
+          </w:p>
+          <w:p>
+            <w:pPr>
+              <w:autoSpaceDE w:val="0"/>
+              <w:autoSpaceDN w:val="0"/>
+              <w:adjustRightInd w:val="0"/>
+              <w:spacing w:after="0" w:line="240" w:lineRule="auto"/>
+              <w:rPr>
+                <w:rFonts w:ascii="Courier New" w:hAnsi="Courier New" w:cs="Courier New"/>
+                <w:sz w:val="16"/>
+                <w:szCs w:val="16"/>
+              </w:rPr>
+            </w:pPr>
+            <w:r>
+              <w:rPr>
+                <w:rFonts w:ascii="Courier New" w:hAnsi="Courier New" w:cs="Courier New"/>
+                <w:color w:val="000000"/>
+                <w:sz w:val="16"/>
+                <w:szCs w:val="16"/>
+              </w:rPr>
+              <w:t xml:space="preserve"> </w:t>
+            </w:r>
+          </w:p>
+          <w:p>
+            <w:pPr>
+              <w:autoSpaceDE w:val="0"/>
+              <w:autoSpaceDN w:val="0"/>
+              <w:adjustRightInd w:val="0"/>
+              <w:spacing w:after="0" w:line="240" w:lineRule="auto"/>
+              <w:rPr>
+                <w:rFonts w:ascii="Courier New" w:hAnsi="Courier New" w:cs="Courier New"/>
+                <w:sz w:val="16"/>
+                <w:szCs w:val="16"/>
+              </w:rPr>
+            </w:pPr>
+            <w:r>
+              <w:rPr>
+                <w:rFonts w:ascii="Courier New" w:hAnsi="Courier New" w:cs="Courier New"/>
+                <w:color w:val="000000"/>
+                <w:sz w:val="16"/>
+                <w:szCs w:val="16"/>
+              </w:rPr>
+              <w:t>dw= 1/N;</w:t>
+            </w:r>
+          </w:p>
+          <w:p>
+            <w:pPr>
+              <w:autoSpaceDE w:val="0"/>
+              <w:autoSpaceDN w:val="0"/>
+              <w:adjustRightInd w:val="0"/>
+              <w:spacing w:after="0" w:line="240" w:lineRule="auto"/>
+              <w:rPr>
+                <w:rFonts w:ascii="Courier New" w:hAnsi="Courier New" w:cs="Courier New"/>
+                <w:sz w:val="16"/>
+                <w:szCs w:val="16"/>
+                <w:lang w:val="fr-CH"/>
+              </w:rPr>
+            </w:pPr>
+            <w:r>
+              <w:rPr>
+                <w:rFonts w:ascii="Courier New" w:hAnsi="Courier New" w:cs="Courier New"/>
+                <w:color w:val="000000"/>
+                <w:sz w:val="16"/>
+                <w:szCs w:val="16"/>
+                <w:lang w:val="fr-CH"/>
+              </w:rPr>
+              <w:t>dt = 2*pi/(N*dw);</w:t>
+            </w:r>
+          </w:p>
+          <w:p>
+            <w:pPr>
+              <w:autoSpaceDE w:val="0"/>
+              <w:autoSpaceDN w:val="0"/>
+              <w:adjustRightInd w:val="0"/>
+              <w:spacing w:after="0" w:line="240" w:lineRule="auto"/>
+              <w:rPr>
+                <w:rFonts w:ascii="Courier New" w:hAnsi="Courier New" w:cs="Courier New"/>
+                <w:sz w:val="16"/>
+                <w:szCs w:val="16"/>
+                <w:lang w:val="fr-CH"/>
+              </w:rPr>
+            </w:pPr>
+            <w:r>
+              <w:rPr>
+                <w:rFonts w:ascii="Courier New" w:hAnsi="Courier New" w:cs="Courier New"/>
+                <w:color w:val="000000"/>
+                <w:sz w:val="16"/>
+                <w:szCs w:val="16"/>
+                <w:lang w:val="fr-CH"/>
+              </w:rPr>
+              <w:t>t = linspace(-0.5*N, 0.5*N-1, N)';</w:t>
+            </w:r>
+          </w:p>
+          <w:p>
+            <w:pPr>
+              <w:autoSpaceDE w:val="0"/>
+              <w:autoSpaceDN w:val="0"/>
+              <w:adjustRightInd w:val="0"/>
+              <w:spacing w:after="0" w:line="240" w:lineRule="auto"/>
+              <w:rPr>
+                <w:rFonts w:ascii="Courier New" w:hAnsi="Courier New" w:cs="Courier New"/>
+                <w:sz w:val="16"/>
+                <w:szCs w:val="16"/>
+                <w:lang w:val="fr-CH"/>
+              </w:rPr>
+            </w:pPr>
+            <w:r>
+              <w:rPr>
+                <w:rFonts w:ascii="Courier New" w:hAnsi="Courier New" w:cs="Courier New"/>
+                <w:color w:val="000000"/>
+                <w:sz w:val="16"/>
+                <w:szCs w:val="16"/>
+                <w:lang w:val="fr-CH"/>
+              </w:rPr>
+              <w:t xml:space="preserve"> </w:t>
+            </w:r>
+          </w:p>
+          <w:p>
+            <w:pPr>
+              <w:autoSpaceDE w:val="0"/>
+              <w:autoSpaceDN w:val="0"/>
+              <w:adjustRightInd w:val="0"/>
+              <w:spacing w:after="0" w:line="240" w:lineRule="auto"/>
+              <w:rPr>
+                <w:rFonts w:ascii="Courier New" w:hAnsi="Courier New" w:cs="Courier New"/>
+                <w:sz w:val="16"/>
+                <w:szCs w:val="16"/>
+              </w:rPr>
+            </w:pPr>
+            <w:r>
+              <w:rPr>
+                <w:rFonts w:ascii="Courier New" w:hAnsi="Courier New" w:cs="Courier New"/>
+                <w:color w:val="000000"/>
+                <w:sz w:val="16"/>
+                <w:szCs w:val="16"/>
+              </w:rPr>
+              <w:t>filterSpektrum = (abs(f) &lt;= f_grenz_filtering);</w:t>
+            </w:r>
+          </w:p>
+          <w:p>
+            <w:pPr>
+              <w:autoSpaceDE w:val="0"/>
+              <w:autoSpaceDN w:val="0"/>
+              <w:adjustRightInd w:val="0"/>
+              <w:spacing w:after="0" w:line="240" w:lineRule="auto"/>
+              <w:rPr>
+                <w:rFonts w:ascii="Courier New" w:hAnsi="Courier New" w:cs="Courier New"/>
+                <w:sz w:val="16"/>
+                <w:szCs w:val="16"/>
+              </w:rPr>
+            </w:pPr>
+            <w:r>
+              <w:rPr>
+                <w:rFonts w:ascii="Courier New" w:hAnsi="Courier New" w:cs="Courier New"/>
+                <w:color w:val="000000"/>
+                <w:sz w:val="16"/>
+                <w:szCs w:val="16"/>
+              </w:rPr>
+              <w:t xml:space="preserve"> </w:t>
+            </w:r>
+          </w:p>
+          <w:p>
+            <w:pPr>
+              <w:autoSpaceDE w:val="0"/>
+              <w:autoSpaceDN w:val="0"/>
+              <w:adjustRightInd w:val="0"/>
+              <w:spacing w:after="0" w:line="240" w:lineRule="auto"/>
+              <w:rPr>
+                <w:rFonts w:ascii="Courier New" w:hAnsi="Courier New" w:cs="Courier New"/>
+                <w:sz w:val="16"/>
+                <w:szCs w:val="16"/>
+              </w:rPr>
+            </w:pPr>
+            <w:r>
+              <w:rPr>
+                <w:rFonts w:ascii="Courier New" w:hAnsi="Courier New" w:cs="Courier New"/>
+                <w:color w:val="000000"/>
+                <w:sz w:val="16"/>
+                <w:szCs w:val="16"/>
+              </w:rPr>
+              <w:t>filterZeit = real(ifftshift(ifft(fftshift(filterSpektrum))));</w:t>
+            </w:r>
+          </w:p>
+          <w:p>
+            <w:pPr>
+              <w:autoSpaceDE w:val="0"/>
+              <w:autoSpaceDN w:val="0"/>
+              <w:adjustRightInd w:val="0"/>
+              <w:spacing w:after="0" w:line="240" w:lineRule="auto"/>
+              <w:rPr>
+                <w:rFonts w:ascii="Courier New" w:hAnsi="Courier New" w:cs="Courier New"/>
+                <w:sz w:val="16"/>
+                <w:szCs w:val="16"/>
+              </w:rPr>
+            </w:pPr>
+            <w:r>
+              <w:rPr>
+                <w:rFonts w:ascii="Courier New" w:hAnsi="Courier New" w:cs="Courier New"/>
+                <w:color w:val="000000"/>
+                <w:sz w:val="16"/>
+                <w:szCs w:val="16"/>
+              </w:rPr>
+              <w:t xml:space="preserve"> </w:t>
+            </w:r>
+          </w:p>
+          <w:p>
+            <w:pPr>
+              <w:autoSpaceDE w:val="0"/>
+              <w:autoSpaceDN w:val="0"/>
+              <w:adjustRightInd w:val="0"/>
+              <w:spacing w:after="0" w:line="240" w:lineRule="auto"/>
+              <w:rPr>
+                <w:rFonts w:ascii="Courier New" w:hAnsi="Courier New" w:cs="Courier New"/>
+                <w:sz w:val="16"/>
+                <w:szCs w:val="16"/>
+              </w:rPr>
+            </w:pPr>
+            <w:r>
+              <w:rPr>
+                <w:rFonts w:ascii="Courier New" w:hAnsi="Courier New" w:cs="Courier New"/>
+                <w:color w:val="000000"/>
+                <w:sz w:val="16"/>
+                <w:szCs w:val="16"/>
+              </w:rPr>
+              <w:t>plot(t, filterZeit)</w:t>
+            </w:r>
+          </w:p>
+          <w:p>
+            <w:pPr>
+              <w:autoSpaceDE w:val="0"/>
+              <w:autoSpaceDN w:val="0"/>
+              <w:adjustRightInd w:val="0"/>
+              <w:spacing w:after="0" w:line="240" w:lineRule="auto"/>
+              <w:rPr>
+                <w:rFonts w:ascii="Courier New" w:hAnsi="Courier New" w:cs="Courier New"/>
+                <w:sz w:val="16"/>
+                <w:szCs w:val="16"/>
+              </w:rPr>
+            </w:pPr>
+            <w:r>
+              <w:rPr>
+                <w:rFonts w:ascii="Courier New" w:hAnsi="Courier New" w:cs="Courier New"/>
+                <w:color w:val="000000"/>
+                <w:sz w:val="16"/>
+                <w:szCs w:val="16"/>
+              </w:rPr>
+              <w:t xml:space="preserve">grid </w:t>
+            </w:r>
+            <w:r>
+              <w:rPr>
+                <w:rFonts w:ascii="Courier New" w:hAnsi="Courier New" w:cs="Courier New"/>
+                <w:color w:val="A020F0"/>
+                <w:sz w:val="16"/>
+                <w:szCs w:val="16"/>
+              </w:rPr>
+              <w:t>on</w:t>
+            </w:r>
+          </w:p>
+          <w:p>
+            <w:pPr>
+              <w:autoSpaceDE w:val="0"/>
+              <w:autoSpaceDN w:val="0"/>
+              <w:adjustRightInd w:val="0"/>
+              <w:spacing w:after="0" w:line="240" w:lineRule="auto"/>
+              <w:rPr>
+                <w:rFonts w:ascii="Courier New" w:hAnsi="Courier New" w:cs="Courier New"/>
+                <w:sz w:val="16"/>
+                <w:szCs w:val="16"/>
+              </w:rPr>
+            </w:pPr>
+            <w:r>
+              <w:rPr>
+                <w:rFonts w:ascii="Courier New" w:hAnsi="Courier New" w:cs="Courier New"/>
+                <w:color w:val="000000"/>
+                <w:sz w:val="16"/>
+                <w:szCs w:val="16"/>
+              </w:rPr>
+              <w:t>title(</w:t>
+            </w:r>
+            <w:r>
+              <w:rPr>
+                <w:rFonts w:ascii="Courier New" w:hAnsi="Courier New" w:cs="Courier New"/>
+                <w:color w:val="A020F0"/>
+                <w:sz w:val="16"/>
+                <w:szCs w:val="16"/>
+              </w:rPr>
+              <w:t>'Filter im Zeitbereich'</w:t>
+            </w:r>
+            <w:r>
+              <w:rPr>
+                <w:rFonts w:ascii="Courier New" w:hAnsi="Courier New" w:cs="Courier New"/>
+                <w:color w:val="000000"/>
+                <w:sz w:val="16"/>
+                <w:szCs w:val="16"/>
+              </w:rPr>
+              <w:t>);</w:t>
+            </w:r>
+          </w:p>
+          <w:p>
+            <w:pPr>
+              <w:autoSpaceDE w:val="0"/>
+              <w:autoSpaceDN w:val="0"/>
+              <w:adjustRightInd w:val="0"/>
+              <w:spacing w:after="0" w:line="240" w:lineRule="auto"/>
+              <w:rPr>
+                <w:rFonts w:ascii="Courier New" w:hAnsi="Courier New" w:cs="Courier New"/>
+                <w:sz w:val="16"/>
+                <w:szCs w:val="16"/>
+              </w:rPr>
+            </w:pPr>
+            <w:r>
+              <w:rPr>
+                <w:rFonts w:ascii="Courier New" w:hAnsi="Courier New" w:cs="Courier New"/>
+                <w:color w:val="000000"/>
+                <w:sz w:val="16"/>
+                <w:szCs w:val="16"/>
+              </w:rPr>
+              <w:t>xlabel(</w:t>
+            </w:r>
+            <w:r>
+              <w:rPr>
+                <w:rFonts w:ascii="Courier New" w:hAnsi="Courier New" w:cs="Courier New"/>
+                <w:color w:val="A020F0"/>
+                <w:sz w:val="16"/>
+                <w:szCs w:val="16"/>
+              </w:rPr>
+              <w:t>'Samples'</w:t>
+            </w:r>
+            <w:r>
+              <w:rPr>
+                <w:rFonts w:ascii="Courier New" w:hAnsi="Courier New" w:cs="Courier New"/>
+                <w:color w:val="000000"/>
+                <w:sz w:val="16"/>
+                <w:szCs w:val="16"/>
+              </w:rPr>
+              <w:t>);</w:t>
+            </w:r>
+          </w:p>
+          <w:p>
+            <w:pPr>
+              <w:autoSpaceDE w:val="0"/>
+              <w:autoSpaceDN w:val="0"/>
+              <w:adjustRightInd w:val="0"/>
+              <w:spacing w:after="0" w:line="240" w:lineRule="auto"/>
+              <w:rPr>
+                <w:rFonts w:ascii="Courier New" w:hAnsi="Courier New" w:cs="Courier New"/>
+                <w:sz w:val="16"/>
+                <w:szCs w:val="16"/>
+              </w:rPr>
+            </w:pPr>
+            <w:r>
+              <w:rPr>
+                <w:rFonts w:ascii="Courier New" w:hAnsi="Courier New" w:cs="Courier New"/>
+                <w:color w:val="000000"/>
+                <w:sz w:val="16"/>
+                <w:szCs w:val="16"/>
+              </w:rPr>
+              <w:t xml:space="preserve"> </w:t>
+            </w:r>
+          </w:p>
+          <w:p>
+            <w:pPr>
+              <w:autoSpaceDE w:val="0"/>
+              <w:autoSpaceDN w:val="0"/>
+              <w:adjustRightInd w:val="0"/>
+              <w:spacing w:after="0" w:line="240" w:lineRule="auto"/>
+              <w:rPr>
+                <w:rFonts w:ascii="Courier New" w:hAnsi="Courier New" w:cs="Courier New"/>
+                <w:sz w:val="16"/>
+                <w:szCs w:val="16"/>
+              </w:rPr>
+            </w:pPr>
+            <w:r>
+              <w:rPr>
+                <w:rFonts w:ascii="Courier New" w:hAnsi="Courier New" w:cs="Courier New"/>
+                <w:color w:val="000000"/>
+                <w:sz w:val="16"/>
+                <w:szCs w:val="16"/>
+              </w:rPr>
+              <w:t xml:space="preserve"> </w:t>
+            </w:r>
+          </w:p>
+          <w:p>
+            <w:pPr>
+              <w:autoSpaceDE w:val="0"/>
+              <w:autoSpaceDN w:val="0"/>
+              <w:adjustRightInd w:val="0"/>
+              <w:spacing w:after="0" w:line="240" w:lineRule="auto"/>
+              <w:rPr>
+                <w:rFonts w:ascii="Courier New" w:hAnsi="Courier New" w:cs="Courier New"/>
+                <w:sz w:val="16"/>
+                <w:szCs w:val="16"/>
+              </w:rPr>
+            </w:pPr>
+            <w:r>
+              <w:rPr>
+                <w:rFonts w:ascii="Courier New" w:hAnsi="Courier New" w:cs="Courier New"/>
+                <w:color w:val="000000"/>
+                <w:sz w:val="16"/>
+                <w:szCs w:val="16"/>
+              </w:rPr>
+              <w:t>b = 4;</w:t>
+            </w:r>
+          </w:p>
+          <w:p>
+            <w:pPr>
+              <w:autoSpaceDE w:val="0"/>
+              <w:autoSpaceDN w:val="0"/>
+              <w:adjustRightInd w:val="0"/>
+              <w:spacing w:after="0" w:line="240" w:lineRule="auto"/>
+              <w:rPr>
+                <w:rFonts w:ascii="Courier New" w:hAnsi="Courier New" w:cs="Courier New"/>
+                <w:sz w:val="16"/>
+                <w:szCs w:val="16"/>
+              </w:rPr>
+            </w:pPr>
+            <w:r>
+              <w:rPr>
+                <w:rFonts w:ascii="Courier New" w:hAnsi="Courier New" w:cs="Courier New"/>
+                <w:color w:val="000000"/>
+                <w:sz w:val="16"/>
+                <w:szCs w:val="16"/>
+              </w:rPr>
+              <w:t>n_fenster = 80;</w:t>
+            </w:r>
+          </w:p>
+          <w:p>
+            <w:pPr>
+              <w:autoSpaceDE w:val="0"/>
+              <w:autoSpaceDN w:val="0"/>
+              <w:adjustRightInd w:val="0"/>
+              <w:spacing w:after="0" w:line="240" w:lineRule="auto"/>
+              <w:rPr>
+                <w:rFonts w:ascii="Courier New" w:hAnsi="Courier New" w:cs="Courier New"/>
+                <w:sz w:val="16"/>
+                <w:szCs w:val="16"/>
+              </w:rPr>
+            </w:pPr>
+            <w:r>
+              <w:rPr>
+                <w:rFonts w:ascii="Courier New" w:hAnsi="Courier New" w:cs="Courier New"/>
+                <w:color w:val="000000"/>
+                <w:sz w:val="16"/>
+                <w:szCs w:val="16"/>
+              </w:rPr>
+              <w:t>fenster = kaiser(n_fenster, b);</w:t>
+            </w:r>
+          </w:p>
+          <w:p>
+            <w:pPr>
+              <w:autoSpaceDE w:val="0"/>
+              <w:autoSpaceDN w:val="0"/>
+              <w:adjustRightInd w:val="0"/>
+              <w:spacing w:after="0" w:line="240" w:lineRule="auto"/>
+              <w:rPr>
+                <w:rFonts w:ascii="Courier New" w:hAnsi="Courier New" w:cs="Courier New"/>
+                <w:sz w:val="16"/>
+                <w:szCs w:val="16"/>
+              </w:rPr>
+            </w:pPr>
+            <w:r>
+              <w:rPr>
+                <w:rFonts w:ascii="Courier New" w:hAnsi="Courier New" w:cs="Courier New"/>
+                <w:color w:val="000000"/>
+                <w:sz w:val="16"/>
+                <w:szCs w:val="16"/>
+              </w:rPr>
+              <w:t xml:space="preserve"> </w:t>
+            </w:r>
+          </w:p>
+          <w:p>
+            <w:pPr>
+              <w:autoSpaceDE w:val="0"/>
+              <w:autoSpaceDN w:val="0"/>
+              <w:adjustRightInd w:val="0"/>
+              <w:spacing w:after="0" w:line="240" w:lineRule="auto"/>
+              <w:rPr>
+                <w:rFonts w:ascii="Courier New" w:hAnsi="Courier New" w:cs="Courier New"/>
+                <w:sz w:val="16"/>
+                <w:szCs w:val="16"/>
+              </w:rPr>
+            </w:pPr>
+            <w:r>
+              <w:rPr>
+                <w:rFonts w:ascii="Courier New" w:hAnsi="Courier New" w:cs="Courier New"/>
+                <w:color w:val="000000"/>
+                <w:sz w:val="16"/>
+                <w:szCs w:val="16"/>
+              </w:rPr>
+              <w:t>filterGefenstert = zeros(N,1);</w:t>
+            </w:r>
+          </w:p>
+          <w:p>
+            <w:pPr>
+              <w:autoSpaceDE w:val="0"/>
+              <w:autoSpaceDN w:val="0"/>
+              <w:adjustRightInd w:val="0"/>
+              <w:spacing w:after="0" w:line="240" w:lineRule="auto"/>
+              <w:rPr>
+                <w:rFonts w:ascii="Courier New" w:hAnsi="Courier New" w:cs="Courier New"/>
+                <w:sz w:val="16"/>
+                <w:szCs w:val="16"/>
+              </w:rPr>
+            </w:pPr>
+            <w:r>
+              <w:rPr>
+                <w:rFonts w:ascii="Courier New" w:hAnsi="Courier New" w:cs="Courier New"/>
+                <w:color w:val="000000"/>
+                <w:sz w:val="16"/>
+                <w:szCs w:val="16"/>
+              </w:rPr>
+              <w:t>filterGefenstert(N/2-(n_fenster/2-1):N/2+n_fenster/2) = filterZeit(N/2-39:N/2+40) .* fenster;</w:t>
+            </w:r>
+          </w:p>
+          <w:p>
+            <w:pPr>
+              <w:autoSpaceDE w:val="0"/>
+              <w:autoSpaceDN w:val="0"/>
+              <w:adjustRightInd w:val="0"/>
+              <w:spacing w:after="0" w:line="240" w:lineRule="auto"/>
+              <w:rPr>
+                <w:rFonts w:ascii="Courier New" w:hAnsi="Courier New" w:cs="Courier New"/>
+                <w:sz w:val="16"/>
+                <w:szCs w:val="16"/>
+              </w:rPr>
+            </w:pPr>
+            <w:r>
+              <w:rPr>
+                <w:rFonts w:ascii="Courier New" w:hAnsi="Courier New" w:cs="Courier New"/>
+                <w:color w:val="000000"/>
+                <w:sz w:val="16"/>
+                <w:szCs w:val="16"/>
+              </w:rPr>
+              <w:t xml:space="preserve"> </w:t>
+            </w:r>
+          </w:p>
+          <w:p>
+            <w:pPr>
+              <w:autoSpaceDE w:val="0"/>
+              <w:autoSpaceDN w:val="0"/>
+              <w:adjustRightInd w:val="0"/>
+              <w:spacing w:after="0" w:line="240" w:lineRule="auto"/>
+              <w:rPr>
+                <w:rFonts w:ascii="Courier New" w:hAnsi="Courier New" w:cs="Courier New"/>
+                <w:sz w:val="16"/>
+                <w:szCs w:val="16"/>
+              </w:rPr>
+            </w:pPr>
+            <w:r>
+              <w:rPr>
+                <w:rFonts w:ascii="Courier New" w:hAnsi="Courier New" w:cs="Courier New"/>
+                <w:color w:val="000000"/>
+                <w:sz w:val="16"/>
+                <w:szCs w:val="16"/>
+              </w:rPr>
+              <w:t>figure</w:t>
+            </w:r>
+          </w:p>
+          <w:p>
+            <w:pPr>
+              <w:autoSpaceDE w:val="0"/>
+              <w:autoSpaceDN w:val="0"/>
+              <w:adjustRightInd w:val="0"/>
+              <w:spacing w:after="0" w:line="240" w:lineRule="auto"/>
+              <w:rPr>
+                <w:rFonts w:ascii="Courier New" w:hAnsi="Courier New" w:cs="Courier New"/>
+                <w:sz w:val="16"/>
+                <w:szCs w:val="16"/>
+              </w:rPr>
+            </w:pPr>
+            <w:r>
+              <w:rPr>
+                <w:rFonts w:ascii="Courier New" w:hAnsi="Courier New" w:cs="Courier New"/>
+                <w:color w:val="000000"/>
+                <w:sz w:val="16"/>
+                <w:szCs w:val="16"/>
+              </w:rPr>
+              <w:t>plot(filterGefenstert)</w:t>
+            </w:r>
+          </w:p>
+          <w:p>
+            <w:pPr>
+              <w:autoSpaceDE w:val="0"/>
+              <w:autoSpaceDN w:val="0"/>
+              <w:adjustRightInd w:val="0"/>
+              <w:spacing w:after="0" w:line="240" w:lineRule="auto"/>
+              <w:rPr>
+                <w:rFonts w:ascii="Courier New" w:hAnsi="Courier New" w:cs="Courier New"/>
+                <w:sz w:val="16"/>
+                <w:szCs w:val="16"/>
+              </w:rPr>
+            </w:pPr>
+            <w:r>
+              <w:rPr>
+                <w:rFonts w:ascii="Courier New" w:hAnsi="Courier New" w:cs="Courier New"/>
+                <w:color w:val="000000"/>
+                <w:sz w:val="16"/>
+                <w:szCs w:val="16"/>
+              </w:rPr>
+              <w:t xml:space="preserve">grid </w:t>
+            </w:r>
+            <w:r>
+              <w:rPr>
+                <w:rFonts w:ascii="Courier New" w:hAnsi="Courier New" w:cs="Courier New"/>
+                <w:color w:val="A020F0"/>
+                <w:sz w:val="16"/>
+                <w:szCs w:val="16"/>
+              </w:rPr>
+              <w:t>on</w:t>
+            </w:r>
+          </w:p>
+          <w:p>
+            <w:pPr>
+              <w:autoSpaceDE w:val="0"/>
+              <w:autoSpaceDN w:val="0"/>
+              <w:adjustRightInd w:val="0"/>
+              <w:spacing w:after="0" w:line="240" w:lineRule="auto"/>
+              <w:rPr>
+                <w:rFonts w:ascii="Courier New" w:hAnsi="Courier New" w:cs="Courier New"/>
+                <w:sz w:val="16"/>
+                <w:szCs w:val="16"/>
+              </w:rPr>
+            </w:pPr>
+            <w:r>
+              <w:rPr>
+                <w:rFonts w:ascii="Courier New" w:hAnsi="Courier New" w:cs="Courier New"/>
+                <w:color w:val="000000"/>
+                <w:sz w:val="16"/>
+                <w:szCs w:val="16"/>
+              </w:rPr>
+              <w:t>title(</w:t>
+            </w:r>
+            <w:r>
+              <w:rPr>
+                <w:rFonts w:ascii="Courier New" w:hAnsi="Courier New" w:cs="Courier New"/>
+                <w:color w:val="A020F0"/>
+                <w:sz w:val="16"/>
+                <w:szCs w:val="16"/>
+              </w:rPr>
+              <w:t>'Filter im Zeitbereich (mit Nullen ergänzt)'</w:t>
+            </w:r>
+            <w:r>
+              <w:rPr>
+                <w:rFonts w:ascii="Courier New" w:hAnsi="Courier New" w:cs="Courier New"/>
+                <w:color w:val="000000"/>
+                <w:sz w:val="16"/>
+                <w:szCs w:val="16"/>
+              </w:rPr>
+              <w:t>);</w:t>
+            </w:r>
+          </w:p>
+          <w:p>
+            <w:pPr>
+              <w:autoSpaceDE w:val="0"/>
+              <w:autoSpaceDN w:val="0"/>
+              <w:adjustRightInd w:val="0"/>
+              <w:spacing w:after="0" w:line="240" w:lineRule="auto"/>
+              <w:rPr>
+                <w:rFonts w:ascii="Courier New" w:hAnsi="Courier New" w:cs="Courier New"/>
+                <w:sz w:val="16"/>
+                <w:szCs w:val="16"/>
+              </w:rPr>
+            </w:pPr>
+            <w:r>
+              <w:rPr>
+                <w:rFonts w:ascii="Courier New" w:hAnsi="Courier New" w:cs="Courier New"/>
+                <w:color w:val="000000"/>
+                <w:sz w:val="16"/>
+                <w:szCs w:val="16"/>
+              </w:rPr>
+              <w:t>xlabel(</w:t>
+            </w:r>
+            <w:r>
+              <w:rPr>
+                <w:rFonts w:ascii="Courier New" w:hAnsi="Courier New" w:cs="Courier New"/>
+                <w:color w:val="A020F0"/>
+                <w:sz w:val="16"/>
+                <w:szCs w:val="16"/>
+              </w:rPr>
+              <w:t>'Samples'</w:t>
+            </w:r>
+            <w:r>
+              <w:rPr>
+                <w:rFonts w:ascii="Courier New" w:hAnsi="Courier New" w:cs="Courier New"/>
+                <w:color w:val="000000"/>
+                <w:sz w:val="16"/>
+                <w:szCs w:val="16"/>
+              </w:rPr>
+              <w:t>);</w:t>
+            </w:r>
+          </w:p>
+          <w:p>
+            <w:pPr>
+              <w:autoSpaceDE w:val="0"/>
+              <w:autoSpaceDN w:val="0"/>
+              <w:adjustRightInd w:val="0"/>
+              <w:spacing w:after="0" w:line="240" w:lineRule="auto"/>
+              <w:rPr>
+                <w:rFonts w:ascii="Courier New" w:hAnsi="Courier New" w:cs="Courier New"/>
+                <w:sz w:val="16"/>
+                <w:szCs w:val="16"/>
+              </w:rPr>
+            </w:pPr>
+            <w:r>
+              <w:rPr>
+                <w:rFonts w:ascii="Courier New" w:hAnsi="Courier New" w:cs="Courier New"/>
+                <w:color w:val="000000"/>
+                <w:sz w:val="16"/>
+                <w:szCs w:val="16"/>
+              </w:rPr>
+              <w:t xml:space="preserve"> </w:t>
+            </w:r>
+          </w:p>
+          <w:p>
+            <w:pPr>
+              <w:autoSpaceDE w:val="0"/>
+              <w:autoSpaceDN w:val="0"/>
+              <w:adjustRightInd w:val="0"/>
+              <w:spacing w:after="0" w:line="240" w:lineRule="auto"/>
+              <w:rPr>
+                <w:rFonts w:ascii="Courier New" w:hAnsi="Courier New" w:cs="Courier New"/>
+                <w:sz w:val="16"/>
+                <w:szCs w:val="16"/>
+              </w:rPr>
+            </w:pPr>
+            <w:r>
+              <w:rPr>
+                <w:rFonts w:ascii="Courier New" w:hAnsi="Courier New" w:cs="Courier New"/>
+                <w:color w:val="000000"/>
+                <w:sz w:val="16"/>
+                <w:szCs w:val="16"/>
+              </w:rPr>
+              <w:t>filterkern = fftshift(fft(fftshift(filterGefenstert)));</w:t>
+            </w:r>
+          </w:p>
+          <w:p>
+            <w:pPr>
+              <w:autoSpaceDE w:val="0"/>
+              <w:autoSpaceDN w:val="0"/>
+              <w:adjustRightInd w:val="0"/>
+              <w:spacing w:after="0" w:line="240" w:lineRule="auto"/>
+              <w:rPr>
+                <w:rFonts w:ascii="Courier New" w:hAnsi="Courier New" w:cs="Courier New"/>
+                <w:sz w:val="16"/>
+                <w:szCs w:val="16"/>
+              </w:rPr>
+            </w:pPr>
+            <w:r>
+              <w:rPr>
+                <w:rFonts w:ascii="Courier New" w:hAnsi="Courier New" w:cs="Courier New"/>
+                <w:color w:val="000000"/>
+                <w:sz w:val="16"/>
+                <w:szCs w:val="16"/>
+              </w:rPr>
+              <w:t xml:space="preserve"> </w:t>
+            </w:r>
+          </w:p>
+          <w:p>
+            <w:pPr>
+              <w:autoSpaceDE w:val="0"/>
+              <w:autoSpaceDN w:val="0"/>
+              <w:adjustRightInd w:val="0"/>
+              <w:spacing w:after="0" w:line="240" w:lineRule="auto"/>
+              <w:rPr>
+                <w:rFonts w:ascii="Courier New" w:hAnsi="Courier New" w:cs="Courier New"/>
+                <w:sz w:val="16"/>
+                <w:szCs w:val="16"/>
+              </w:rPr>
+            </w:pPr>
+            <w:r>
+              <w:rPr>
+                <w:rFonts w:ascii="Courier New" w:hAnsi="Courier New" w:cs="Courier New"/>
+                <w:color w:val="000000"/>
+                <w:sz w:val="16"/>
+                <w:szCs w:val="16"/>
+              </w:rPr>
+              <w:t>figure</w:t>
+            </w:r>
+          </w:p>
+          <w:p>
+            <w:pPr>
+              <w:autoSpaceDE w:val="0"/>
+              <w:autoSpaceDN w:val="0"/>
+              <w:adjustRightInd w:val="0"/>
+              <w:spacing w:after="0" w:line="240" w:lineRule="auto"/>
+              <w:rPr>
+                <w:rFonts w:ascii="Courier New" w:hAnsi="Courier New" w:cs="Courier New"/>
+                <w:sz w:val="16"/>
+                <w:szCs w:val="16"/>
+              </w:rPr>
+            </w:pPr>
+            <w:r>
+              <w:rPr>
+                <w:rFonts w:ascii="Courier New" w:hAnsi="Courier New" w:cs="Courier New"/>
+                <w:color w:val="000000"/>
+                <w:sz w:val="16"/>
+                <w:szCs w:val="16"/>
+              </w:rPr>
+              <w:t>plot(f, 20*log10(filterkern))</w:t>
+            </w:r>
+          </w:p>
+          <w:p>
+            <w:pPr>
+              <w:autoSpaceDE w:val="0"/>
+              <w:autoSpaceDN w:val="0"/>
+              <w:adjustRightInd w:val="0"/>
+              <w:spacing w:after="0" w:line="240" w:lineRule="auto"/>
+              <w:rPr>
+                <w:rFonts w:ascii="Courier New" w:hAnsi="Courier New" w:cs="Courier New"/>
+                <w:sz w:val="16"/>
+                <w:szCs w:val="16"/>
+              </w:rPr>
+            </w:pPr>
+            <w:r>
+              <w:rPr>
+                <w:rFonts w:ascii="Courier New" w:hAnsi="Courier New" w:cs="Courier New"/>
+                <w:color w:val="000000"/>
+                <w:sz w:val="16"/>
+                <w:szCs w:val="16"/>
+              </w:rPr>
+              <w:t xml:space="preserve">grid </w:t>
+            </w:r>
+            <w:r>
+              <w:rPr>
+                <w:rFonts w:ascii="Courier New" w:hAnsi="Courier New" w:cs="Courier New"/>
+                <w:color w:val="A020F0"/>
+                <w:sz w:val="16"/>
+                <w:szCs w:val="16"/>
+              </w:rPr>
+              <w:t>on</w:t>
+            </w:r>
+          </w:p>
+          <w:p>
+            <w:pPr>
+              <w:autoSpaceDE w:val="0"/>
+              <w:autoSpaceDN w:val="0"/>
+              <w:adjustRightInd w:val="0"/>
+              <w:spacing w:after="0" w:line="240" w:lineRule="auto"/>
+              <w:rPr>
+                <w:rFonts w:ascii="Courier New" w:hAnsi="Courier New" w:cs="Courier New"/>
+                <w:sz w:val="16"/>
+                <w:szCs w:val="16"/>
+              </w:rPr>
+            </w:pPr>
+            <w:r>
+              <w:rPr>
+                <w:rFonts w:ascii="Courier New" w:hAnsi="Courier New" w:cs="Courier New"/>
+                <w:color w:val="000000"/>
+                <w:sz w:val="16"/>
+                <w:szCs w:val="16"/>
+              </w:rPr>
+              <w:t>title(</w:t>
+            </w:r>
+            <w:r>
+              <w:rPr>
+                <w:rFonts w:ascii="Courier New" w:hAnsi="Courier New" w:cs="Courier New"/>
+                <w:color w:val="A020F0"/>
+                <w:sz w:val="16"/>
+                <w:szCs w:val="16"/>
+              </w:rPr>
+              <w:t>'Filter im Spektrum'</w:t>
+            </w:r>
+            <w:r>
+              <w:rPr>
+                <w:rFonts w:ascii="Courier New" w:hAnsi="Courier New" w:cs="Courier New"/>
+                <w:color w:val="000000"/>
+                <w:sz w:val="16"/>
+                <w:szCs w:val="16"/>
+              </w:rPr>
+              <w:t>);</w:t>
+            </w:r>
+          </w:p>
+          <w:p>
+            <w:pPr>
+              <w:autoSpaceDE w:val="0"/>
+              <w:autoSpaceDN w:val="0"/>
+              <w:adjustRightInd w:val="0"/>
+              <w:spacing w:after="0" w:line="240" w:lineRule="auto"/>
+              <w:rPr>
+                <w:rFonts w:ascii="Courier New" w:hAnsi="Courier New" w:cs="Courier New"/>
+                <w:sz w:val="16"/>
+                <w:szCs w:val="16"/>
+              </w:rPr>
+            </w:pPr>
+            <w:r>
+              <w:rPr>
+                <w:rFonts w:ascii="Courier New" w:hAnsi="Courier New" w:cs="Courier New"/>
+                <w:color w:val="000000"/>
+                <w:sz w:val="16"/>
+                <w:szCs w:val="16"/>
+              </w:rPr>
+              <w:t>xlabel(</w:t>
+            </w:r>
+            <w:r>
+              <w:rPr>
+                <w:rFonts w:ascii="Courier New" w:hAnsi="Courier New" w:cs="Courier New"/>
+                <w:color w:val="A020F0"/>
+                <w:sz w:val="16"/>
+                <w:szCs w:val="16"/>
+              </w:rPr>
+              <w:t>'Genormte Frequenz'</w:t>
+            </w:r>
+            <w:r>
+              <w:rPr>
+                <w:rFonts w:ascii="Courier New" w:hAnsi="Courier New" w:cs="Courier New"/>
+                <w:color w:val="000000"/>
+                <w:sz w:val="16"/>
+                <w:szCs w:val="16"/>
+              </w:rPr>
+              <w:t>);</w:t>
+            </w:r>
+          </w:p>
+          <w:p>
+            <w:pPr>
+              <w:autoSpaceDE w:val="0"/>
+              <w:autoSpaceDN w:val="0"/>
+              <w:adjustRightInd w:val="0"/>
+              <w:spacing w:after="0" w:line="240" w:lineRule="auto"/>
+              <w:rPr>
+                <w:rFonts w:ascii="Courier New" w:hAnsi="Courier New" w:cs="Courier New"/>
+                <w:sz w:val="16"/>
+                <w:szCs w:val="16"/>
+              </w:rPr>
+            </w:pPr>
+            <w:r>
+              <w:rPr>
+                <w:rFonts w:ascii="Courier New" w:hAnsi="Courier New" w:cs="Courier New"/>
+                <w:color w:val="000000"/>
+                <w:sz w:val="16"/>
+                <w:szCs w:val="16"/>
+              </w:rPr>
+              <w:t>ylabel(</w:t>
+            </w:r>
+            <w:r>
+              <w:rPr>
+                <w:rFonts w:ascii="Courier New" w:hAnsi="Courier New" w:cs="Courier New"/>
+                <w:color w:val="A020F0"/>
+                <w:sz w:val="16"/>
+                <w:szCs w:val="16"/>
+              </w:rPr>
+              <w:t>'dB'</w:t>
+            </w:r>
+            <w:r>
+              <w:rPr>
+                <w:rFonts w:ascii="Courier New" w:hAnsi="Courier New" w:cs="Courier New"/>
+                <w:color w:val="000000"/>
+                <w:sz w:val="16"/>
+                <w:szCs w:val="16"/>
+              </w:rPr>
+              <w:t>);</w:t>
+            </w:r>
+          </w:p>
+          <w:p>
+            <w:pPr>
+              <w:autoSpaceDE w:val="0"/>
+              <w:autoSpaceDN w:val="0"/>
+              <w:adjustRightInd w:val="0"/>
+              <w:spacing w:after="0" w:line="240" w:lineRule="auto"/>
+              <w:rPr>
+                <w:rFonts w:ascii="Courier New" w:hAnsi="Courier New" w:cs="Courier New"/>
+                <w:sz w:val="16"/>
+                <w:szCs w:val="16"/>
+              </w:rPr>
+            </w:pPr>
+            <w:r>
+              <w:rPr>
+                <w:rFonts w:ascii="Courier New" w:hAnsi="Courier New" w:cs="Courier New"/>
+                <w:color w:val="000000"/>
+                <w:sz w:val="16"/>
+                <w:szCs w:val="16"/>
+              </w:rPr>
+              <w:t xml:space="preserve"> </w:t>
+            </w:r>
+          </w:p>
+          <w:p>
+            <w:pPr>
+              <w:autoSpaceDE w:val="0"/>
+              <w:autoSpaceDN w:val="0"/>
+              <w:adjustRightInd w:val="0"/>
+              <w:spacing w:after="0" w:line="240" w:lineRule="auto"/>
+              <w:rPr>
+                <w:rFonts w:ascii="Courier New" w:hAnsi="Courier New" w:cs="Courier New"/>
+                <w:sz w:val="16"/>
+                <w:szCs w:val="16"/>
+              </w:rPr>
+            </w:pPr>
+            <w:r>
+              <w:rPr>
+                <w:rFonts w:ascii="Courier New" w:hAnsi="Courier New" w:cs="Courier New"/>
+                <w:color w:val="228B22"/>
+                <w:sz w:val="16"/>
+                <w:szCs w:val="16"/>
+              </w:rPr>
+              <w:t>% Überprüfung des Spektrums mit der internen Funktion Freqz</w:t>
+            </w:r>
+          </w:p>
+          <w:p>
+            <w:pPr>
+              <w:autoSpaceDE w:val="0"/>
+              <w:autoSpaceDN w:val="0"/>
+              <w:adjustRightInd w:val="0"/>
+              <w:spacing w:after="0" w:line="240" w:lineRule="auto"/>
+              <w:rPr>
+                <w:rFonts w:ascii="Courier New" w:hAnsi="Courier New" w:cs="Courier New"/>
+                <w:sz w:val="16"/>
+                <w:szCs w:val="16"/>
+              </w:rPr>
+            </w:pPr>
+            <w:r>
+              <w:rPr>
+                <w:rFonts w:ascii="Courier New" w:hAnsi="Courier New" w:cs="Courier New"/>
+                <w:color w:val="000000"/>
+                <w:sz w:val="16"/>
+                <w:szCs w:val="16"/>
+              </w:rPr>
+              <w:t>figure</w:t>
+            </w:r>
+          </w:p>
+          <w:p>
+            <w:pPr>
+              <w:autoSpaceDE w:val="0"/>
+              <w:autoSpaceDN w:val="0"/>
+              <w:adjustRightInd w:val="0"/>
+              <w:spacing w:after="0" w:line="240" w:lineRule="auto"/>
+              <w:rPr>
+                <w:rFonts w:ascii="Courier New" w:hAnsi="Courier New" w:cs="Courier New"/>
+                <w:sz w:val="16"/>
+                <w:szCs w:val="16"/>
+              </w:rPr>
+            </w:pPr>
+            <w:r>
+              <w:rPr>
+                <w:rFonts w:ascii="Courier New" w:hAnsi="Courier New" w:cs="Courier New"/>
+                <w:color w:val="000000"/>
+                <w:sz w:val="16"/>
+                <w:szCs w:val="16"/>
+              </w:rPr>
+              <w:t>freqz(filterGefenstert, 1, 1024, 1)</w:t>
+            </w:r>
+          </w:p>
+          <w:p>
+            <w:pPr>
+              <w:autoSpaceDE w:val="0"/>
+              <w:autoSpaceDN w:val="0"/>
+              <w:adjustRightInd w:val="0"/>
+              <w:spacing w:after="0" w:line="240" w:lineRule="auto"/>
+              <w:rPr>
+                <w:rFonts w:ascii="Courier New" w:hAnsi="Courier New" w:cs="Courier New"/>
+                <w:sz w:val="16"/>
+                <w:szCs w:val="16"/>
+              </w:rPr>
+            </w:pPr>
+            <w:r>
+              <w:rPr>
+                <w:rFonts w:ascii="Courier New" w:hAnsi="Courier New" w:cs="Courier New"/>
+                <w:color w:val="000000"/>
+                <w:sz w:val="16"/>
+                <w:szCs w:val="16"/>
+              </w:rPr>
+              <w:t>title(</w:t>
+            </w:r>
+            <w:r>
+              <w:rPr>
+                <w:rFonts w:ascii="Courier New" w:hAnsi="Courier New" w:cs="Courier New"/>
+                <w:color w:val="A020F0"/>
+                <w:sz w:val="16"/>
+                <w:szCs w:val="16"/>
+              </w:rPr>
+              <w:t>'Filter im Spektrum (mit freqz'</w:t>
+            </w:r>
+            <w:r>
+              <w:rPr>
+                <w:rFonts w:ascii="Courier New" w:hAnsi="Courier New" w:cs="Courier New"/>
+                <w:color w:val="000000"/>
+                <w:sz w:val="16"/>
+                <w:szCs w:val="16"/>
+              </w:rPr>
+              <w:t>);</w:t>
+            </w:r>
+          </w:p>
+        </w:tc>
+      </w:tr>
+    </w:tbl>
+    <w:p/>
+    <w:p>
+      <w:r>
+        <w:t>Zuerst definieren wir eine soll-filterform im Spektrum:</w:t>
+      </w:r>
+    </w:p>
+    <w:p>
+      <w:r>
+        <w:rPr>
+          <w:noProof/>
+        </w:rPr>
+        <w:drawing>
+          <wp:inline distT="0" distB="0" distL="0" distR="0">
+            <wp:extent cx="2447925" cy="1835944"/>
+            <wp:effectExtent l="19050" t="0" r="9525" b="0"/>
+            <wp:docPr id="9" name="Bild 7" descr="C:\Users\cyril\Pictures\Screenpresso\2013-06-07_11h08_28.png"/>
+            <wp:cNvGraphicFramePr>
+              <a:graphicFrameLocks xmlns:a="http://schemas.openxmlformats.org/drawingml/2006/main" noChangeAspect="1"/>
+            </wp:cNvGraphicFramePr>
+            <a:graphic xmlns:a="http://schemas.openxmlformats.org/drawingml/2006/main">
+              <a:graphicData uri="http://schemas.openxmlformats.org/drawingml/2006/picture">
+                <pic:pic xmlns:pic="http://schemas.openxmlformats.org/drawingml/2006/picture">
+                  <pic:nvPicPr>
+                    <pic:cNvPr id="0" name="Picture 7" descr="C:\Users\cyril\Pictures\Screenpresso\2013-06-07_11h08_28.png"/>
+                    <pic:cNvPicPr>
+                      <a:picLocks noChangeAspect="1" noChangeArrowheads="1"/>
+                    </pic:cNvPicPr>
+                  </pic:nvPicPr>
+                  <pic:blipFill>
+                    <a:blip r:embed="rId8" cstate="print"/>
+                    <a:srcRect/>
+                    <a:stretch>
+                      <a:fillRect/>
+                    </a:stretch>
+                  </pic:blipFill>
+                  <pic:spPr bwMode="auto">
+                    <a:xfrm>
+                      <a:off x="0" y="0"/>
+                      <a:ext cx="2447925" cy="1835944"/>
+                    </a:xfrm>
+                    <a:prstGeom prst="rect">
+                      <a:avLst/>
+                    </a:prstGeom>
+                    <a:noFill/>
+                    <a:ln w="9525">
+                      <a:noFill/>
+                      <a:miter lim="800000"/>
+                      <a:headEnd/>
+                      <a:tailEnd/>
+                    </a:ln>
+                  </pic:spPr>
+                </pic:pic>
+              </a:graphicData>
+            </a:graphic>
+          </wp:inline>
+        </w:drawing>
+      </w:r>
+    </w:p>
+    <w:p>
+      <w:r>
+        <w:rPr>
+          <w:noProof/>
+        </w:rPr>
+        <w:lastRenderedPageBreak/>
+        <w:drawing>
+          <wp:inline distT="0" distB="0" distL="0" distR="0">
+            <wp:extent cx="3571875" cy="2678906"/>
+            <wp:effectExtent l="19050" t="0" r="9525" b="0"/>
+            <wp:docPr id="2" name="Bild 2" descr="C:\Users\cyril\Pictures\Screenpresso\2013-06-07_10h58_06.png"/>
+            <wp:cNvGraphicFramePr>
+              <a:graphicFrameLocks xmlns:a="http://schemas.openxmlformats.org/drawingml/2006/main" noChangeAspect="1"/>
+            </wp:cNvGraphicFramePr>
+            <a:graphic xmlns:a="http://schemas.openxmlformats.org/drawingml/2006/main">
+              <a:graphicData uri="http://schemas.openxmlformats.org/drawingml/2006/picture">
+                <pic:pic xmlns:pic="http://schemas.openxmlformats.org/drawingml/2006/picture">
+                  <pic:nvPicPr>
+                    <pic:cNvPr id="0" name="Picture 2" descr="C:\Users\cyril\Pictures\Screenpresso\2013-06-07_10h58_06.png"/>
+                    <pic:cNvPicPr>
+                      <a:picLocks noChangeAspect="1" noChangeArrowheads="1"/>
+                    </pic:cNvPicPr>
+                  </pic:nvPicPr>
+                  <pic:blipFill>
+                    <a:blip r:embed="rId9" cstate="print"/>
+                    <a:srcRect/>
+                    <a:stretch>
+                      <a:fillRect/>
+                    </a:stretch>
+                  </pic:blipFill>
+                  <pic:spPr bwMode="auto">
+                    <a:xfrm>
+                      <a:off x="0" y="0"/>
+                      <a:ext cx="3571875" cy="2678906"/>
+                    </a:xfrm>
+                    <a:prstGeom prst="rect">
+                      <a:avLst/>
+                    </a:prstGeom>
+                    <a:noFill/>
+                    <a:ln w="9525">
+                      <a:noFill/>
+                      <a:miter lim="800000"/>
+                      <a:headEnd/>
+                      <a:tailEnd/>
+                    </a:ln>
+                  </pic:spPr>
+                </pic:pic>
+              </a:graphicData>
+            </a:graphic>
+          </wp:inline>
+        </w:drawing>
+      </w:r>
+    </w:p>
+    <w:p>
+      <w:r>
+        <w:t>Das</w:t>
+      </w:r>
+      <w:r>
+        <w:t xml:space="preserve"> in den Zeitbereich transformierte</w:t>
+      </w:r>
+      <w:r>
+        <w:t xml:space="preserve"> filter ist sehr „lang“ -&gt; wir müssen es abschneiden.</w:t>
+      </w:r>
+    </w:p>
+    <w:p>
+      <w:pPr>
+        <w:pStyle w:val="Listenabsatz"/>
+        <w:numPr>
+          <w:ilvl w:val="0"/>
+          <w:numId w:val="29"/>
+        </w:numPr>
+      </w:pPr>
+      <w:r>
+        <w:t>wir schneiden es mit einem Filter ab -&gt; kaiser</w:t>
+      </w:r>
+    </w:p>
+    <w:p>
+      <w:r>
+        <w:rPr>
+          <w:noProof/>
+        </w:rPr>
+        <w:drawing>
+          <wp:inline distT="0" distB="0" distL="0" distR="0">
+            <wp:extent cx="3517900" cy="2638425"/>
+            <wp:effectExtent l="19050" t="0" r="6350" b="0"/>
+            <wp:docPr id="5" name="Bild 3" descr="C:\Users\cyril\Pictures\Screenpresso\2013-06-07_10h58_45.png"/>
+            <wp:cNvGraphicFramePr>
+              <a:graphicFrameLocks xmlns:a="http://schemas.openxmlformats.org/drawingml/2006/main" noChangeAspect="1"/>
+            </wp:cNvGraphicFramePr>
+            <a:graphic xmlns:a="http://schemas.openxmlformats.org/drawingml/2006/main">
+              <a:graphicData uri="http://schemas.openxmlformats.org/drawingml/2006/picture">
+                <pic:pic xmlns:pic="http://schemas.openxmlformats.org/drawingml/2006/picture">
+                  <pic:nvPicPr>
+                    <pic:cNvPr id="0" name="Picture 3" descr="C:\Users\cyril\Pictures\Screenpresso\2013-06-07_10h58_45.png"/>
+                    <pic:cNvPicPr>
+                      <a:picLocks noChangeAspect="1" noChangeArrowheads="1"/>
+                    </pic:cNvPicPr>
+                  </pic:nvPicPr>
+                  <pic:blipFill>
+                    <a:blip r:embed="rId10" cstate="print"/>
+                    <a:srcRect/>
+                    <a:stretch>
+                      <a:fillRect/>
+                    </a:stretch>
+                  </pic:blipFill>
+                  <pic:spPr bwMode="auto">
+                    <a:xfrm>
+                      <a:off x="0" y="0"/>
+                      <a:ext cx="3517900" cy="2638425"/>
+                    </a:xfrm>
+                    <a:prstGeom prst="rect">
+                      <a:avLst/>
+                    </a:prstGeom>
+                    <a:noFill/>
+                    <a:ln w="9525">
+                      <a:noFill/>
+                      <a:miter lim="800000"/>
+                      <a:headEnd/>
+                      <a:tailEnd/>
+                    </a:ln>
+                  </pic:spPr>
+                </pic:pic>
+              </a:graphicData>
+            </a:graphic>
+          </wp:inline>
+        </w:drawing>
+      </w:r>
+    </w:p>
+    <w:p>
+      <w:r>
+        <w:t>Dann haben wir das Filter noch mit Nullen ergänzt.</w:t>
+      </w:r>
+    </w:p>
+    <w:p>
+      <w:r>
+        <w:t>Jetzt wird das Filter wieder in das Spektrum transformiert:</w:t>
+      </w:r>
+    </w:p>
+    <w:p>
+      <w:r>
+        <w:rPr>
+          <w:noProof/>
+        </w:rPr>
+        <w:lastRenderedPageBreak/>
+        <w:drawing>
+          <wp:inline distT="0" distB="0" distL="0" distR="0">
+            <wp:extent cx="5334000" cy="4000500"/>
+            <wp:effectExtent l="19050" t="0" r="0" b="0"/>
+            <wp:docPr id="7" name="Bild 5" descr="C:\Users\cyril\Pictures\Screenpresso\2013-06-07_11h00_38.png"/>
+            <wp:cNvGraphicFramePr>
+              <a:graphicFrameLocks xmlns:a="http://schemas.openxmlformats.org/drawingml/2006/main" noChangeAspect="1"/>
+            </wp:cNvGraphicFramePr>
+            <a:graphic xmlns:a="http://schemas.openxmlformats.org/drawingml/2006/main">
+              <a:graphicData uri="http://schemas.openxmlformats.org/drawingml/2006/picture">
+                <pic:pic xmlns:pic="http://schemas.openxmlformats.org/drawingml/2006/picture">
+                  <pic:nvPicPr>
+                    <pic:cNvPr id="0" name="Picture 5" descr="C:\Users\cyril\Pictures\Screenpresso\2013-06-07_11h00_38.png"/>
+                    <pic:cNvPicPr>
+                      <a:picLocks noChangeAspect="1" noChangeArrowheads="1"/>
+                    </pic:cNvPicPr>
+                  </pic:nvPicPr>
+                  <pic:blipFill>
+                    <a:blip r:embed="rId11" cstate="print"/>
+                    <a:srcRect/>
+                    <a:stretch>
+                      <a:fillRect/>
+                    </a:stretch>
+                  </pic:blipFill>
+                  <pic:spPr bwMode="auto">
+                    <a:xfrm>
+                      <a:off x="0" y="0"/>
+                      <a:ext cx="5334000" cy="4000500"/>
+                    </a:xfrm>
+                    <a:prstGeom prst="rect">
+                      <a:avLst/>
+                    </a:prstGeom>
+                    <a:noFill/>
+                    <a:ln w="9525">
+                      <a:noFill/>
+                      <a:miter lim="800000"/>
+                      <a:headEnd/>
+                      <a:tailEnd/>
+                    </a:ln>
+                  </pic:spPr>
+                </pic:pic>
+              </a:graphicData>
+            </a:graphic>
+          </wp:inline>
+        </w:drawing>
+      </w:r>
+    </w:p>
+    <w:p>
+      <w:r>
+        <w:t>Wir erfüllen die Anforderungen. wir haben einen Rippel von ~4.5dB und eine Dämpfung im Stopband von 61dB.</w:t>
+      </w:r>
+    </w:p>
+    <w:p>
+      <w:r>
+        <w:t>Die Kontrolle mit freqz ergibt genau das gleiche:</w:t>
+      </w:r>
+    </w:p>
+    <w:p>
+      <w:r>
+        <w:rPr>
+          <w:noProof/>
+        </w:rPr>
+        <w:drawing>
+          <wp:inline distT="0" distB="0" distL="0" distR="0">
+            <wp:extent cx="6296025" cy="4038600"/>
+            <wp:effectExtent l="19050" t="0" r="9525" b="0"/>
+            <wp:docPr id="8" name="Bild 6" descr="C:\Users\cyril\Pictures\Screenpresso\2013-06-07_11h02_00.png"/>
+            <wp:cNvGraphicFramePr>
+              <a:graphicFrameLocks xmlns:a="http://schemas.openxmlformats.org/drawingml/2006/main" noChangeAspect="1"/>
+            </wp:cNvGraphicFramePr>
+            <a:graphic xmlns:a="http://schemas.openxmlformats.org/drawingml/2006/main">
+              <a:graphicData uri="http://schemas.openxmlformats.org/drawingml/2006/picture">
+                <pic:pic xmlns:pic="http://schemas.openxmlformats.org/drawingml/2006/picture">
+                  <pic:nvPicPr>
+                    <pic:cNvPr id="0" name="Picture 6" descr="C:\Users\cyril\Pictures\Screenpresso\2013-06-07_11h02_00.png"/>
+                    <pic:cNvPicPr>
+                      <a:picLocks noChangeAspect="1" noChangeArrowheads="1"/>
+                    </pic:cNvPicPr>
+                  </pic:nvPicPr>
+                  <pic:blipFill>
+                    <a:blip r:embed="rId12" cstate="print"/>
+                    <a:srcRect/>
+                    <a:stretch>
+                      <a:fillRect/>
+                    </a:stretch>
+                  </pic:blipFill>
+                  <pic:spPr bwMode="auto">
+                    <a:xfrm>
+                      <a:off x="0" y="0"/>
+                      <a:ext cx="6296025" cy="4038600"/>
+                    </a:xfrm>
+                    <a:prstGeom prst="rect">
+                      <a:avLst/>
+                    </a:prstGeom>
+                    <a:noFill/>
+                    <a:ln w="9525">
+                      <a:noFill/>
+                      <a:miter lim="800000"/>
+                      <a:headEnd/>
+                      <a:tailEnd/>
+                    </a:ln>
+                  </pic:spPr>
+                </pic:pic>
+              </a:graphicData>
+            </a:graphic>
+          </wp:inline>
+        </w:drawing>
+      </w:r>
+    </w:p>
+    <w:p>
+      <w:pPr>
+        <w:pStyle w:val="berschrift3"/>
+      </w:pPr>
+      <w:r>
+        <w:lastRenderedPageBreak/>
+        <w:t>3dB Rippel Anforderungen:</w:t>
+      </w:r>
+    </w:p>
+    <w:p>
+      <w:r>
+        <w:t>Wenn wir statt 6dB 3dB wollen, müsste wahrscheinlich die Filterlänge erhöht werden. Dadurch werden die Nebenlappen unterdrückt und das Filter kann etwas mehr nach aussen geschoben werden. Dann fängt das Abfallen der Filterkurve erst NACH den 0.1Hz an.</w:t>
+      </w:r>
+    </w:p>
     <w:sectPr>
-      <w:headerReference w:type="default" r:id="rId9"/>
-      <w:footerReference w:type="default" r:id="rId10"/>
-      <w:headerReference w:type="first" r:id="rId11"/>
-      <w:footerReference w:type="first" r:id="rId12"/>
+      <w:headerReference w:type="default" r:id="rId13"/>
+      <w:footerReference w:type="default" r:id="rId14"/>
+      <w:headerReference w:type="first" r:id="rId15"/>
+      <w:footerReference w:type="first" r:id="rId16"/>
       <w:pgSz w:w="11906" w:h="16838" w:code="9"/>
       <w:pgMar w:top="1618" w:right="567" w:bottom="567" w:left="1418" w:header="567" w:footer="284" w:gutter="0"/>
       <w:cols w:space="708"/>
@@ -1654,7 +3045,7 @@
 </file>
 
 <file path=word/endnotes.xml><?xml version="1.0" encoding="utf-8"?>
-<w:endnotes xmlns:wpc="http://schemas.microsoft.com/office/word/2010/wordprocessingCanvas" xmlns:mc="http://schemas.openxmlformats.org/markup-compatibility/2006" xmlns:o="urn:schemas-microsoft-com:office:office" xmlns:r="http://schemas.openxmlformats.org/officeDocument/2006/relationships" xmlns:m="http://schemas.openxmlformats.org/officeDocument/2006/math" xmlns:v="urn:schemas-microsoft-com:vml" xmlns:wp14="http://schemas.microsoft.com/office/word/2010/wordprocessingDrawing" xmlns:wp="http://schemas.openxmlformats.org/drawingml/2006/wordprocessingDrawing" xmlns:w10="urn:schemas-microsoft-com:office:word" xmlns:w="http://schemas.openxmlformats.org/wordprocessingml/2006/main" xmlns:w14="http://schemas.microsoft.com/office/word/2010/wordml" xmlns:wpg="http://schemas.microsoft.com/office/word/2010/wordprocessingGroup" xmlns:wpi="http://schemas.microsoft.com/office/word/2010/wordprocessingInk" xmlns:wne="http://schemas.microsoft.com/office/word/2006/wordml" xmlns:wps="http://schemas.microsoft.com/office/word/2010/wordprocessingShape" mc:Ignorable="w14 wp14">
+<w:endnotes xmlns:ve="http://schemas.openxmlformats.org/markup-compatibility/2006" xmlns:o="urn:schemas-microsoft-com:office:office" xmlns:r="http://schemas.openxmlformats.org/officeDocument/2006/relationships" xmlns:m="http://schemas.openxmlformats.org/officeDocument/2006/math" xmlns:v="urn:schemas-microsoft-com:vml" xmlns:wp="http://schemas.openxmlformats.org/drawingml/2006/wordprocessingDrawing" xmlns:w10="urn:schemas-microsoft-com:office:word" xmlns:w="http://schemas.openxmlformats.org/wordprocessingml/2006/main" xmlns:wne="http://schemas.microsoft.com/office/word/2006/wordml">
   <w:endnote w:type="separator" w:id="-1">
     <w:p>
       <w:r>
@@ -1673,10 +3064,10 @@
 </file>
 
 <file path=word/footer1.xml><?xml version="1.0" encoding="utf-8"?>
-<w:ftr xmlns:wpc="http://schemas.microsoft.com/office/word/2010/wordprocessingCanvas" xmlns:mc="http://schemas.openxmlformats.org/markup-compatibility/2006" xmlns:o="urn:schemas-microsoft-com:office:office" xmlns:r="http://schemas.openxmlformats.org/officeDocument/2006/relationships" xmlns:m="http://schemas.openxmlformats.org/officeDocument/2006/math" xmlns:v="urn:schemas-microsoft-com:vml" xmlns:wp14="http://schemas.microsoft.com/office/word/2010/wordprocessingDrawing" xmlns:wp="http://schemas.openxmlformats.org/drawingml/2006/wordprocessingDrawing" xmlns:w10="urn:schemas-microsoft-com:office:word" xmlns:w="http://schemas.openxmlformats.org/wordprocessingml/2006/main" xmlns:w14="http://schemas.microsoft.com/office/word/2010/wordml" xmlns:wpg="http://schemas.microsoft.com/office/word/2010/wordprocessingGroup" xmlns:wpi="http://schemas.microsoft.com/office/word/2010/wordprocessingInk" xmlns:wne="http://schemas.microsoft.com/office/word/2006/wordml" xmlns:wps="http://schemas.microsoft.com/office/word/2010/wordprocessingShape" mc:Ignorable="w14 wp14">
+<w:ftr xmlns:ve="http://schemas.openxmlformats.org/markup-compatibility/2006" xmlns:o="urn:schemas-microsoft-com:office:office" xmlns:r="http://schemas.openxmlformats.org/officeDocument/2006/relationships" xmlns:m="http://schemas.openxmlformats.org/officeDocument/2006/math" xmlns:v="urn:schemas-microsoft-com:vml" xmlns:wp="http://schemas.openxmlformats.org/drawingml/2006/wordprocessingDrawing" xmlns:w10="urn:schemas-microsoft-com:office:word" xmlns:w="http://schemas.openxmlformats.org/wordprocessingml/2006/main" xmlns:wne="http://schemas.microsoft.com/office/word/2006/wordml">
   <w:p>
     <w:pPr>
-      <w:pStyle w:val="Footer"/>
+      <w:pStyle w:val="Fuzeile"/>
       <w:tabs>
         <w:tab w:val="clear" w:pos="9072"/>
         <w:tab w:val="right" w:pos="8820"/>
@@ -1719,7 +3110,7 @@
         <w:noProof/>
         <w:szCs w:val="20"/>
       </w:rPr>
-      <w:t>2</w:t>
+      <w:t>6</w:t>
     </w:r>
     <w:r>
       <w:rPr>
@@ -1733,10 +3124,10 @@
 </file>
 
 <file path=word/footer2.xml><?xml version="1.0" encoding="utf-8"?>
-<w:ftr xmlns:wpc="http://schemas.microsoft.com/office/word/2010/wordprocessingCanvas" xmlns:mc="http://schemas.openxmlformats.org/markup-compatibility/2006" xmlns:o="urn:schemas-microsoft-com:office:office" xmlns:r="http://schemas.openxmlformats.org/officeDocument/2006/relationships" xmlns:m="http://schemas.openxmlformats.org/officeDocument/2006/math" xmlns:v="urn:schemas-microsoft-com:vml" xmlns:wp14="http://schemas.microsoft.com/office/word/2010/wordprocessingDrawing" xmlns:wp="http://schemas.openxmlformats.org/drawingml/2006/wordprocessingDrawing" xmlns:w10="urn:schemas-microsoft-com:office:word" xmlns:w="http://schemas.openxmlformats.org/wordprocessingml/2006/main" xmlns:w14="http://schemas.microsoft.com/office/word/2010/wordml" xmlns:wpg="http://schemas.microsoft.com/office/word/2010/wordprocessingGroup" xmlns:wpi="http://schemas.microsoft.com/office/word/2010/wordprocessingInk" xmlns:wne="http://schemas.microsoft.com/office/word/2006/wordml" xmlns:wps="http://schemas.microsoft.com/office/word/2010/wordprocessingShape" mc:Ignorable="w14 wp14">
+<w:ftr xmlns:ve="http://schemas.openxmlformats.org/markup-compatibility/2006" xmlns:o="urn:schemas-microsoft-com:office:office" xmlns:r="http://schemas.openxmlformats.org/officeDocument/2006/relationships" xmlns:m="http://schemas.openxmlformats.org/officeDocument/2006/math" xmlns:v="urn:schemas-microsoft-com:vml" xmlns:wp="http://schemas.openxmlformats.org/drawingml/2006/wordprocessingDrawing" xmlns:w10="urn:schemas-microsoft-com:office:word" xmlns:w="http://schemas.openxmlformats.org/wordprocessingml/2006/main" xmlns:wne="http://schemas.microsoft.com/office/word/2006/wordml">
   <w:p>
     <w:pPr>
-      <w:pStyle w:val="Footer"/>
+      <w:pStyle w:val="Fuzeile"/>
       <w:rPr>
         <w:rFonts w:cs="Arial"/>
         <w:sz w:val="14"/>
@@ -1782,7 +3173,7 @@
         <w:sz w:val="14"/>
         <w:szCs w:val="14"/>
       </w:rPr>
-      <w:t>30.05.2013</w:t>
+      <w:t>07.06.2013</w:t>
     </w:r>
     <w:r>
       <w:rPr>
@@ -1797,7 +3188,7 @@
 </file>
 
 <file path=word/footnotes.xml><?xml version="1.0" encoding="utf-8"?>
-<w:footnotes xmlns:wpc="http://schemas.microsoft.com/office/word/2010/wordprocessingCanvas" xmlns:mc="http://schemas.openxmlformats.org/markup-compatibility/2006" xmlns:o="urn:schemas-microsoft-com:office:office" xmlns:r="http://schemas.openxmlformats.org/officeDocument/2006/relationships" xmlns:m="http://schemas.openxmlformats.org/officeDocument/2006/math" xmlns:v="urn:schemas-microsoft-com:vml" xmlns:wp14="http://schemas.microsoft.com/office/word/2010/wordprocessingDrawing" xmlns:wp="http://schemas.openxmlformats.org/drawingml/2006/wordprocessingDrawing" xmlns:w10="urn:schemas-microsoft-com:office:word" xmlns:w="http://schemas.openxmlformats.org/wordprocessingml/2006/main" xmlns:w14="http://schemas.microsoft.com/office/word/2010/wordml" xmlns:wpg="http://schemas.microsoft.com/office/word/2010/wordprocessingGroup" xmlns:wpi="http://schemas.microsoft.com/office/word/2010/wordprocessingInk" xmlns:wne="http://schemas.microsoft.com/office/word/2006/wordml" xmlns:wps="http://schemas.microsoft.com/office/word/2010/wordprocessingShape" mc:Ignorable="w14 wp14">
+<w:footnotes xmlns:ve="http://schemas.openxmlformats.org/markup-compatibility/2006" xmlns:o="urn:schemas-microsoft-com:office:office" xmlns:r="http://schemas.openxmlformats.org/officeDocument/2006/relationships" xmlns:m="http://schemas.openxmlformats.org/officeDocument/2006/math" xmlns:v="urn:schemas-microsoft-com:vml" xmlns:wp="http://schemas.openxmlformats.org/drawingml/2006/wordprocessingDrawing" xmlns:w10="urn:schemas-microsoft-com:office:word" xmlns:w="http://schemas.openxmlformats.org/wordprocessingml/2006/main" xmlns:wne="http://schemas.microsoft.com/office/word/2006/wordml">
   <w:footnote w:type="separator" w:id="-1">
     <w:p>
       <w:r>
@@ -1816,10 +3207,10 @@
 </file>
 
 <file path=word/header1.xml><?xml version="1.0" encoding="utf-8"?>
-<w:hdr xmlns:wpc="http://schemas.microsoft.com/office/word/2010/wordprocessingCanvas" xmlns:mc="http://schemas.openxmlformats.org/markup-compatibility/2006" xmlns:o="urn:schemas-microsoft-com:office:office" xmlns:r="http://schemas.openxmlformats.org/officeDocument/2006/relationships" xmlns:m="http://schemas.openxmlformats.org/officeDocument/2006/math" xmlns:v="urn:schemas-microsoft-com:vml" xmlns:wp14="http://schemas.microsoft.com/office/word/2010/wordprocessingDrawing" xmlns:wp="http://schemas.openxmlformats.org/drawingml/2006/wordprocessingDrawing" xmlns:w10="urn:schemas-microsoft-com:office:word" xmlns:w="http://schemas.openxmlformats.org/wordprocessingml/2006/main" xmlns:w14="http://schemas.microsoft.com/office/word/2010/wordml" xmlns:wpg="http://schemas.microsoft.com/office/word/2010/wordprocessingGroup" xmlns:wpi="http://schemas.microsoft.com/office/word/2010/wordprocessingInk" xmlns:wne="http://schemas.microsoft.com/office/word/2006/wordml" xmlns:wps="http://schemas.microsoft.com/office/word/2010/wordprocessingShape" mc:Ignorable="w14 wp14">
+<w:hdr xmlns:ve="http://schemas.openxmlformats.org/markup-compatibility/2006" xmlns:o="urn:schemas-microsoft-com:office:office" xmlns:r="http://schemas.openxmlformats.org/officeDocument/2006/relationships" xmlns:m="http://schemas.openxmlformats.org/officeDocument/2006/math" xmlns:v="urn:schemas-microsoft-com:vml" xmlns:wp="http://schemas.openxmlformats.org/drawingml/2006/wordprocessingDrawing" xmlns:w10="urn:schemas-microsoft-com:office:word" xmlns:w="http://schemas.openxmlformats.org/wordprocessingml/2006/main" xmlns:wne="http://schemas.microsoft.com/office/word/2006/wordml">
   <w:p>
     <w:pPr>
-      <w:pStyle w:val="Header"/>
+      <w:pStyle w:val="Kopfzeile"/>
       <w:tabs>
         <w:tab w:val="clear" w:pos="4536"/>
         <w:tab w:val="center" w:pos="3402"/>
@@ -1828,7 +3219,6 @@
     <w:r>
       <w:rPr>
         <w:noProof/>
-        <w:lang w:val="fr-CH" w:eastAsia="fr-CH"/>
       </w:rPr>
       <w:drawing>
         <wp:anchor distT="0" distB="0" distL="114300" distR="114300" simplePos="0" relativeHeight="251658240" behindDoc="0" locked="0" layoutInCell="1" allowOverlap="1">
@@ -1889,7 +3279,7 @@
 </file>
 
 <file path=word/header2.xml><?xml version="1.0" encoding="utf-8"?>
-<w:hdr xmlns:wpc="http://schemas.microsoft.com/office/word/2010/wordprocessingCanvas" xmlns:mc="http://schemas.openxmlformats.org/markup-compatibility/2006" xmlns:o="urn:schemas-microsoft-com:office:office" xmlns:r="http://schemas.openxmlformats.org/officeDocument/2006/relationships" xmlns:m="http://schemas.openxmlformats.org/officeDocument/2006/math" xmlns:v="urn:schemas-microsoft-com:vml" xmlns:wp14="http://schemas.microsoft.com/office/word/2010/wordprocessingDrawing" xmlns:wp="http://schemas.openxmlformats.org/drawingml/2006/wordprocessingDrawing" xmlns:w10="urn:schemas-microsoft-com:office:word" xmlns:w="http://schemas.openxmlformats.org/wordprocessingml/2006/main" xmlns:w14="http://schemas.microsoft.com/office/word/2010/wordml" xmlns:wpg="http://schemas.microsoft.com/office/word/2010/wordprocessingGroup" xmlns:wpi="http://schemas.microsoft.com/office/word/2010/wordprocessingInk" xmlns:wne="http://schemas.microsoft.com/office/word/2006/wordml" xmlns:wps="http://schemas.microsoft.com/office/word/2010/wordprocessingShape" mc:Ignorable="w14 wp14">
+<w:hdr xmlns:ve="http://schemas.openxmlformats.org/markup-compatibility/2006" xmlns:o="urn:schemas-microsoft-com:office:office" xmlns:r="http://schemas.openxmlformats.org/officeDocument/2006/relationships" xmlns:m="http://schemas.openxmlformats.org/officeDocument/2006/math" xmlns:v="urn:schemas-microsoft-com:vml" xmlns:wp="http://schemas.openxmlformats.org/drawingml/2006/wordprocessingDrawing" xmlns:w10="urn:schemas-microsoft-com:office:word" xmlns:w="http://schemas.openxmlformats.org/wordprocessingml/2006/main" xmlns:wne="http://schemas.microsoft.com/office/word/2006/wordml">
   <w:p>
     <w:pPr>
       <w:tabs>
@@ -1907,7 +3297,6 @@
         <w:rFonts w:cs="Arial"/>
         <w:noProof/>
         <w:szCs w:val="20"/>
-        <w:lang w:val="fr-CH" w:eastAsia="fr-CH"/>
       </w:rPr>
       <w:drawing>
         <wp:anchor distT="0" distB="0" distL="114300" distR="114300" simplePos="0" relativeHeight="251659264" behindDoc="0" locked="0" layoutInCell="1" allowOverlap="1">
@@ -2015,7 +3404,7 @@
 </file>
 
 <file path=word/numbering.xml><?xml version="1.0" encoding="utf-8"?>
-<w:numbering xmlns:wpc="http://schemas.microsoft.com/office/word/2010/wordprocessingCanvas" xmlns:mc="http://schemas.openxmlformats.org/markup-compatibility/2006" xmlns:o="urn:schemas-microsoft-com:office:office" xmlns:r="http://schemas.openxmlformats.org/officeDocument/2006/relationships" xmlns:m="http://schemas.openxmlformats.org/officeDocument/2006/math" xmlns:v="urn:schemas-microsoft-com:vml" xmlns:wp14="http://schemas.microsoft.com/office/word/2010/wordprocessingDrawing" xmlns:wp="http://schemas.openxmlformats.org/drawingml/2006/wordprocessingDrawing" xmlns:w10="urn:schemas-microsoft-com:office:word" xmlns:w="http://schemas.openxmlformats.org/wordprocessingml/2006/main" xmlns:w14="http://schemas.microsoft.com/office/word/2010/wordml" xmlns:wpg="http://schemas.microsoft.com/office/word/2010/wordprocessingGroup" xmlns:wpi="http://schemas.microsoft.com/office/word/2010/wordprocessingInk" xmlns:wne="http://schemas.microsoft.com/office/word/2006/wordml" xmlns:wps="http://schemas.microsoft.com/office/word/2010/wordprocessingShape" mc:Ignorable="w14 wp14">
+<w:numbering xmlns:ve="http://schemas.openxmlformats.org/markup-compatibility/2006" xmlns:o="urn:schemas-microsoft-com:office:office" xmlns:r="http://schemas.openxmlformats.org/officeDocument/2006/relationships" xmlns:m="http://schemas.openxmlformats.org/officeDocument/2006/math" xmlns:v="urn:schemas-microsoft-com:vml" xmlns:wp="http://schemas.openxmlformats.org/drawingml/2006/wordprocessingDrawing" xmlns:w10="urn:schemas-microsoft-com:office:word" xmlns:w="http://schemas.openxmlformats.org/wordprocessingml/2006/main" xmlns:wne="http://schemas.microsoft.com/office/word/2006/wordml">
   <w:numPicBullet w:numPicBulletId="0">
     <w:pict>
       <v:shapetype id="_x0000_t75" coordsize="21600,21600" o:spt="75" o:preferrelative="t" path="m@4@5l@4@11@9@11@9@5xe" filled="f" stroked="f">
@@ -2037,7 +3426,7 @@
         <v:path o:extrusionok="f" gradientshapeok="t" o:connecttype="rect"/>
         <o:lock v:ext="edit" aspectratio="t"/>
       </v:shapetype>
-      <v:shape id="_x0000_i1035" type="#_x0000_t75" style="width:12pt;height:12pt;visibility:visible;mso-wrap-style:square" o:bullet="t">
+      <v:shape id="_x0000_i1037" type="#_x0000_t75" style="width:12pt;height:12pt;visibility:visible;mso-wrap-style:square" o:bullet="t">
         <v:imagedata r:id="rId1" o:title=""/>
       </v:shape>
     </w:pict>
@@ -4029,6 +5418,118 @@
     </w:lvl>
   </w:abstractNum>
   <w:abstractNum w:abstractNumId="21">
+    <w:nsid w:val="5B261850"/>
+    <w:multiLevelType w:val="hybridMultilevel"/>
+    <w:tmpl w:val="F146CEF2"/>
+    <w:lvl w:ilvl="0" w:tplc="AE7E9ED6">
+      <w:numFmt w:val="bullet"/>
+      <w:lvlText w:val=""/>
+      <w:lvlJc w:val="left"/>
+      <w:pPr>
+        <w:ind w:left="720" w:hanging="360"/>
+      </w:pPr>
+      <w:rPr>
+        <w:rFonts w:ascii="Wingdings" w:eastAsia="Times New Roman" w:hAnsi="Wingdings" w:cs="Times New Roman" w:hint="default"/>
+      </w:rPr>
+    </w:lvl>
+    <w:lvl w:ilvl="1" w:tplc="08070003" w:tentative="1">
+      <w:start w:val="1"/>
+      <w:numFmt w:val="bullet"/>
+      <w:lvlText w:val="o"/>
+      <w:lvlJc w:val="left"/>
+      <w:pPr>
+        <w:ind w:left="1440" w:hanging="360"/>
+      </w:pPr>
+      <w:rPr>
+        <w:rFonts w:ascii="Courier New" w:hAnsi="Courier New" w:cs="Courier New" w:hint="default"/>
+      </w:rPr>
+    </w:lvl>
+    <w:lvl w:ilvl="2" w:tplc="08070005" w:tentative="1">
+      <w:start w:val="1"/>
+      <w:numFmt w:val="bullet"/>
+      <w:lvlText w:val=""/>
+      <w:lvlJc w:val="left"/>
+      <w:pPr>
+        <w:ind w:left="2160" w:hanging="360"/>
+      </w:pPr>
+      <w:rPr>
+        <w:rFonts w:ascii="Wingdings" w:hAnsi="Wingdings" w:hint="default"/>
+      </w:rPr>
+    </w:lvl>
+    <w:lvl w:ilvl="3" w:tplc="08070001" w:tentative="1">
+      <w:start w:val="1"/>
+      <w:numFmt w:val="bullet"/>
+      <w:lvlText w:val=""/>
+      <w:lvlJc w:val="left"/>
+      <w:pPr>
+        <w:ind w:left="2880" w:hanging="360"/>
+      </w:pPr>
+      <w:rPr>
+        <w:rFonts w:ascii="Symbol" w:hAnsi="Symbol" w:hint="default"/>
+      </w:rPr>
+    </w:lvl>
+    <w:lvl w:ilvl="4" w:tplc="08070003" w:tentative="1">
+      <w:start w:val="1"/>
+      <w:numFmt w:val="bullet"/>
+      <w:lvlText w:val="o"/>
+      <w:lvlJc w:val="left"/>
+      <w:pPr>
+        <w:ind w:left="3600" w:hanging="360"/>
+      </w:pPr>
+      <w:rPr>
+        <w:rFonts w:ascii="Courier New" w:hAnsi="Courier New" w:cs="Courier New" w:hint="default"/>
+      </w:rPr>
+    </w:lvl>
+    <w:lvl w:ilvl="5" w:tplc="08070005" w:tentative="1">
+      <w:start w:val="1"/>
+      <w:numFmt w:val="bullet"/>
+      <w:lvlText w:val=""/>
+      <w:lvlJc w:val="left"/>
+      <w:pPr>
+        <w:ind w:left="4320" w:hanging="360"/>
+      </w:pPr>
+      <w:rPr>
+        <w:rFonts w:ascii="Wingdings" w:hAnsi="Wingdings" w:hint="default"/>
+      </w:rPr>
+    </w:lvl>
+    <w:lvl w:ilvl="6" w:tplc="08070001" w:tentative="1">
+      <w:start w:val="1"/>
+      <w:numFmt w:val="bullet"/>
+      <w:lvlText w:val=""/>
+      <w:lvlJc w:val="left"/>
+      <w:pPr>
+        <w:ind w:left="5040" w:hanging="360"/>
+      </w:pPr>
+      <w:rPr>
+        <w:rFonts w:ascii="Symbol" w:hAnsi="Symbol" w:hint="default"/>
+      </w:rPr>
+    </w:lvl>
+    <w:lvl w:ilvl="7" w:tplc="08070003" w:tentative="1">
+      <w:start w:val="1"/>
+      <w:numFmt w:val="bullet"/>
+      <w:lvlText w:val="o"/>
+      <w:lvlJc w:val="left"/>
+      <w:pPr>
+        <w:ind w:left="5760" w:hanging="360"/>
+      </w:pPr>
+      <w:rPr>
+        <w:rFonts w:ascii="Courier New" w:hAnsi="Courier New" w:cs="Courier New" w:hint="default"/>
+      </w:rPr>
+    </w:lvl>
+    <w:lvl w:ilvl="8" w:tplc="08070005" w:tentative="1">
+      <w:start w:val="1"/>
+      <w:numFmt w:val="bullet"/>
+      <w:lvlText w:val=""/>
+      <w:lvlJc w:val="left"/>
+      <w:pPr>
+        <w:ind w:left="6480" w:hanging="360"/>
+      </w:pPr>
+      <w:rPr>
+        <w:rFonts w:ascii="Wingdings" w:hAnsi="Wingdings" w:hint="default"/>
+      </w:rPr>
+    </w:lvl>
+  </w:abstractNum>
+  <w:abstractNum w:abstractNumId="22">
     <w:nsid w:val="5B731BD9"/>
     <w:multiLevelType w:val="hybridMultilevel"/>
     <w:tmpl w:val="32C04572"/>
@@ -4141,7 +5642,7 @@
       </w:rPr>
     </w:lvl>
   </w:abstractNum>
-  <w:abstractNum w:abstractNumId="22">
+  <w:abstractNum w:abstractNumId="23">
     <w:nsid w:val="60723C22"/>
     <w:multiLevelType w:val="hybridMultilevel"/>
     <w:tmpl w:val="1B90C4EA"/>
@@ -4227,7 +5728,7 @@
       </w:pPr>
     </w:lvl>
   </w:abstractNum>
-  <w:abstractNum w:abstractNumId="23">
+  <w:abstractNum w:abstractNumId="24">
     <w:nsid w:val="65971649"/>
     <w:multiLevelType w:val="hybridMultilevel"/>
     <w:tmpl w:val="337A422E"/>
@@ -4316,7 +5817,7 @@
       </w:pPr>
     </w:lvl>
   </w:abstractNum>
-  <w:abstractNum w:abstractNumId="24">
+  <w:abstractNum w:abstractNumId="25">
     <w:nsid w:val="671E4333"/>
     <w:multiLevelType w:val="hybridMultilevel"/>
     <w:tmpl w:val="823A7688"/>
@@ -4405,7 +5906,7 @@
       </w:pPr>
     </w:lvl>
   </w:abstractNum>
-  <w:abstractNum w:abstractNumId="25">
+  <w:abstractNum w:abstractNumId="26">
     <w:nsid w:val="72B72A4A"/>
     <w:multiLevelType w:val="multilevel"/>
     <w:tmpl w:val="78527B10"/>
@@ -4518,7 +6019,7 @@
       </w:rPr>
     </w:lvl>
   </w:abstractNum>
-  <w:abstractNum w:abstractNumId="26">
+  <w:abstractNum w:abstractNumId="27">
     <w:nsid w:val="7E65349E"/>
     <w:multiLevelType w:val="hybridMultilevel"/>
     <w:tmpl w:val="A78ACDD4"/>
@@ -4631,7 +6132,7 @@
       </w:rPr>
     </w:lvl>
   </w:abstractNum>
-  <w:abstractNum w:abstractNumId="27">
+  <w:abstractNum w:abstractNumId="28">
     <w:nsid w:val="7E6C48BD"/>
     <w:multiLevelType w:val="hybridMultilevel"/>
     <w:tmpl w:val="7624B09E"/>
@@ -4718,7 +6219,7 @@
     </w:lvl>
   </w:abstractNum>
   <w:num w:numId="1">
-    <w:abstractNumId w:val="21"/>
+    <w:abstractNumId w:val="22"/>
   </w:num>
   <w:num w:numId="2">
     <w:abstractNumId w:val="12"/>
@@ -4733,7 +6234,7 @@
     <w:abstractNumId w:val="16"/>
   </w:num>
   <w:num w:numId="6">
-    <w:abstractNumId w:val="22"/>
+    <w:abstractNumId w:val="23"/>
   </w:num>
   <w:num w:numId="7">
     <w:abstractNumId w:val="5"/>
@@ -4757,10 +6258,10 @@
     <w:abstractNumId w:val="3"/>
   </w:num>
   <w:num w:numId="14">
-    <w:abstractNumId w:val="23"/>
+    <w:abstractNumId w:val="24"/>
   </w:num>
   <w:num w:numId="15">
-    <w:abstractNumId w:val="24"/>
+    <w:abstractNumId w:val="25"/>
   </w:num>
   <w:num w:numId="16">
     <w:abstractNumId w:val="0"/>
@@ -4781,10 +6282,10 @@
     <w:abstractNumId w:val="13"/>
   </w:num>
   <w:num w:numId="22">
-    <w:abstractNumId w:val="26"/>
+    <w:abstractNumId w:val="27"/>
   </w:num>
   <w:num w:numId="23">
-    <w:abstractNumId w:val="25"/>
+    <w:abstractNumId w:val="26"/>
   </w:num>
   <w:num w:numId="24">
     <w:abstractNumId w:val="6"/>
@@ -4796,16 +6297,19 @@
     <w:abstractNumId w:val="8"/>
   </w:num>
   <w:num w:numId="27">
-    <w:abstractNumId w:val="27"/>
+    <w:abstractNumId w:val="28"/>
   </w:num>
   <w:num w:numId="28">
     <w:abstractNumId w:val="18"/>
+  </w:num>
+  <w:num w:numId="29">
+    <w:abstractNumId w:val="21"/>
   </w:num>
 </w:numbering>
 </file>
 
 <file path=word/styles.xml><?xml version="1.0" encoding="utf-8"?>
-<w:styles xmlns:mc="http://schemas.openxmlformats.org/markup-compatibility/2006" xmlns:r="http://schemas.openxmlformats.org/officeDocument/2006/relationships" xmlns:w="http://schemas.openxmlformats.org/wordprocessingml/2006/main" xmlns:w14="http://schemas.microsoft.com/office/word/2010/wordml" mc:Ignorable="w14">
+<w:styles xmlns:r="http://schemas.openxmlformats.org/officeDocument/2006/relationships" xmlns:w="http://schemas.openxmlformats.org/wordprocessingml/2006/main">
   <w:docDefaults>
     <w:rPrDefault>
       <w:rPr>
@@ -4943,7 +6447,7 @@
     <w:lsdException w:name="Bibliography" w:semiHidden="1" w:uiPriority="37" w:unhideWhenUsed="1"/>
     <w:lsdException w:name="TOC Heading" w:semiHidden="1" w:uiPriority="39" w:unhideWhenUsed="1" w:qFormat="1"/>
   </w:latentStyles>
-  <w:style w:type="paragraph" w:default="1" w:styleId="Normal">
+  <w:style w:type="paragraph" w:default="1" w:styleId="Standard">
     <w:name w:val="Normal"/>
     <w:qFormat/>
     <w:rsid w:val="00246211"/>
@@ -4955,10 +6459,10 @@
       <w:szCs w:val="24"/>
     </w:rPr>
   </w:style>
-  <w:style w:type="paragraph" w:styleId="Heading1">
+  <w:style w:type="paragraph" w:styleId="berschrift1">
     <w:name w:val="heading 1"/>
-    <w:basedOn w:val="Normal"/>
-    <w:next w:val="Normal"/>
+    <w:basedOn w:val="Standard"/>
+    <w:next w:val="Standard"/>
     <w:qFormat/>
     <w:rsid w:val="006C2E21"/>
     <w:pPr>
@@ -4975,10 +6479,10 @@
       <w:szCs w:val="32"/>
     </w:rPr>
   </w:style>
-  <w:style w:type="paragraph" w:styleId="Heading3">
+  <w:style w:type="paragraph" w:styleId="berschrift3">
     <w:name w:val="heading 3"/>
-    <w:basedOn w:val="Normal"/>
-    <w:next w:val="Normal"/>
+    <w:basedOn w:val="Standard"/>
+    <w:next w:val="Standard"/>
     <w:qFormat/>
     <w:rsid w:val="00BC3A79"/>
     <w:pPr>
@@ -4994,17 +6498,18 @@
       <w:szCs w:val="26"/>
     </w:rPr>
   </w:style>
-  <w:style w:type="character" w:default="1" w:styleId="DefaultParagraphFont">
+  <w:style w:type="character" w:default="1" w:styleId="Absatz-Standardschriftart">
     <w:name w:val="Default Paragraph Font"/>
     <w:uiPriority w:val="1"/>
     <w:semiHidden/>
     <w:unhideWhenUsed/>
   </w:style>
-  <w:style w:type="table" w:default="1" w:styleId="TableNormal">
+  <w:style w:type="table" w:default="1" w:styleId="NormaleTabelle">
     <w:name w:val="Normal Table"/>
     <w:uiPriority w:val="99"/>
     <w:semiHidden/>
     <w:unhideWhenUsed/>
+    <w:qFormat/>
     <w:tblPr>
       <w:tblInd w:w="0" w:type="dxa"/>
       <w:tblCellMar>
@@ -5015,16 +6520,16 @@
       </w:tblCellMar>
     </w:tblPr>
   </w:style>
-  <w:style w:type="numbering" w:default="1" w:styleId="NoList">
+  <w:style w:type="numbering" w:default="1" w:styleId="KeineListe">
     <w:name w:val="No List"/>
     <w:uiPriority w:val="99"/>
     <w:semiHidden/>
     <w:unhideWhenUsed/>
   </w:style>
-  <w:style w:type="paragraph" w:styleId="Header">
+  <w:style w:type="paragraph" w:styleId="Kopfzeile">
     <w:name w:val="header"/>
-    <w:basedOn w:val="Normal"/>
-    <w:next w:val="Normal"/>
+    <w:basedOn w:val="Standard"/>
+    <w:next w:val="Standard"/>
     <w:rsid w:val="00F45EF6"/>
     <w:pPr>
       <w:tabs>
@@ -5033,11 +6538,11 @@
       </w:tabs>
     </w:pPr>
   </w:style>
-  <w:style w:type="paragraph" w:styleId="Footer">
+  <w:style w:type="paragraph" w:styleId="Fuzeile">
     <w:name w:val="footer"/>
-    <w:basedOn w:val="Normal"/>
-    <w:next w:val="Normal"/>
-    <w:link w:val="FooterChar"/>
+    <w:basedOn w:val="Standard"/>
+    <w:next w:val="Standard"/>
+    <w:link w:val="FuzeileZchn"/>
     <w:rsid w:val="00F45EF6"/>
     <w:pPr>
       <w:tabs>
@@ -5048,7 +6553,7 @@
   </w:style>
   <w:style w:type="character" w:styleId="Hyperlink">
     <w:name w:val="Hyperlink"/>
-    <w:basedOn w:val="DefaultParagraphFont"/>
+    <w:basedOn w:val="Absatz-Standardschriftart"/>
     <w:rsid w:val="001266FA"/>
     <w:rPr>
       <w:rFonts w:ascii="Arial" w:hAnsi="Arial"/>
@@ -5059,8 +6564,8 @@
   </w:style>
   <w:style w:type="paragraph" w:customStyle="1" w:styleId="StandardNO">
     <w:name w:val="Standard NO"/>
-    <w:basedOn w:val="Normal"/>
-    <w:next w:val="Normal"/>
+    <w:basedOn w:val="Standard"/>
+    <w:next w:val="Standard"/>
     <w:link w:val="StandardNOZchn"/>
     <w:rsid w:val="00BC3A79"/>
     <w:pPr>
@@ -5072,9 +6577,9 @@
       <w:lang w:eastAsia="de-DE"/>
     </w:rPr>
   </w:style>
-  <w:style w:type="table" w:styleId="TableGrid">
+  <w:style w:type="table" w:styleId="Tabellengitternetz">
     <w:name w:val="Table Grid"/>
-    <w:basedOn w:val="TableNormal"/>
+    <w:basedOn w:val="NormaleTabelle"/>
     <w:rsid w:val="003D6493"/>
     <w:pPr>
       <w:widowControl w:val="0"/>
@@ -5100,7 +6605,7 @@
   </w:style>
   <w:style w:type="character" w:customStyle="1" w:styleId="StandardNOZchn">
     <w:name w:val="Standard NO Zchn"/>
-    <w:basedOn w:val="DefaultParagraphFont"/>
+    <w:basedOn w:val="Absatz-Standardschriftart"/>
     <w:link w:val="StandardNO"/>
     <w:rsid w:val="00BC3A79"/>
     <w:rPr>
@@ -5112,8 +6617,8 @@
   </w:style>
   <w:style w:type="paragraph" w:customStyle="1" w:styleId="Betreff">
     <w:name w:val="Betreff"/>
-    <w:basedOn w:val="Normal"/>
-    <w:next w:val="Normal"/>
+    <w:basedOn w:val="Standard"/>
+    <w:next w:val="Standard"/>
     <w:rsid w:val="00800110"/>
     <w:pPr>
       <w:widowControl w:val="0"/>
@@ -5124,10 +6629,10 @@
       <w:lang w:eastAsia="de-DE"/>
     </w:rPr>
   </w:style>
-  <w:style w:type="character" w:customStyle="1" w:styleId="FooterChar">
-    <w:name w:val="Footer Char"/>
+  <w:style w:type="character" w:customStyle="1" w:styleId="FuzeileZchn">
+    <w:name w:val="Fußzeile Zchn"/>
     <w:basedOn w:val="StandardNOZchn"/>
-    <w:link w:val="Footer"/>
+    <w:link w:val="Fuzeile"/>
     <w:rsid w:val="003D6493"/>
     <w:rPr>
       <w:rFonts w:ascii="Arial" w:hAnsi="Arial"/>
@@ -5137,9 +6642,9 @@
       <w:lang w:val="de-CH" w:eastAsia="de-CH" w:bidi="ar-SA"/>
     </w:rPr>
   </w:style>
-  <w:style w:type="paragraph" w:styleId="BalloonText">
+  <w:style w:type="paragraph" w:styleId="Sprechblasentext">
     <w:name w:val="Balloon Text"/>
-    <w:basedOn w:val="Normal"/>
+    <w:basedOn w:val="Standard"/>
     <w:semiHidden/>
     <w:rsid w:val="00277FED"/>
     <w:rPr>
@@ -5150,7 +6655,7 @@
   </w:style>
   <w:style w:type="character" w:customStyle="1" w:styleId="Formatvorlage85pt">
     <w:name w:val="Formatvorlage 8.5 pt"/>
-    <w:basedOn w:val="DefaultParagraphFont"/>
+    <w:basedOn w:val="Absatz-Standardschriftart"/>
     <w:rsid w:val="00800110"/>
     <w:rPr>
       <w:rFonts w:ascii="Arial" w:hAnsi="Arial"/>
@@ -5159,8 +6664,8 @@
   </w:style>
   <w:style w:type="paragraph" w:customStyle="1" w:styleId="FormatvorlageHelveticaNeueLT45LightNach234pt">
     <w:name w:val="Formatvorlage HelveticaNeue LT 45 Light Nach:  234 pt"/>
-    <w:basedOn w:val="Normal"/>
-    <w:next w:val="Normal"/>
+    <w:basedOn w:val="Standard"/>
+    <w:next w:val="Standard"/>
     <w:rsid w:val="00800110"/>
     <w:pPr>
       <w:spacing w:after="4680"/>
@@ -5169,9 +6674,9 @@
       <w:szCs w:val="20"/>
     </w:rPr>
   </w:style>
-  <w:style w:type="paragraph" w:styleId="ListParagraph">
+  <w:style w:type="paragraph" w:styleId="Listenabsatz">
     <w:name w:val="List Paragraph"/>
-    <w:basedOn w:val="Normal"/>
+    <w:basedOn w:val="Standard"/>
     <w:uiPriority w:val="34"/>
     <w:qFormat/>
     <w:rsid w:val="00197CDC"/>
@@ -5180,10 +6685,10 @@
       <w:contextualSpacing/>
     </w:pPr>
   </w:style>
-  <w:style w:type="paragraph" w:styleId="Caption">
+  <w:style w:type="paragraph" w:styleId="Beschriftung">
     <w:name w:val="caption"/>
-    <w:basedOn w:val="Normal"/>
-    <w:next w:val="Normal"/>
+    <w:basedOn w:val="Standard"/>
+    <w:next w:val="Standard"/>
     <w:unhideWhenUsed/>
     <w:qFormat/>
     <w:rsid w:val="00B91176"/>
@@ -5212,6 +6717,43 @@
       <w:sz w:val="24"/>
       <w:szCs w:val="24"/>
       <w:lang w:val="fr-CH"/>
+    </w:rPr>
+  </w:style>
+  <w:style w:type="paragraph" w:styleId="Titel">
+    <w:name w:val="Title"/>
+    <w:basedOn w:val="Standard"/>
+    <w:next w:val="Standard"/>
+    <w:link w:val="TitelZchn"/>
+    <w:qFormat/>
+    <w:rsid w:val="008C186D"/>
+    <w:pPr>
+      <w:pBdr>
+        <w:bottom w:val="single" w:sz="8" w:space="4" w:color="4F81BD" w:themeColor="accent1"/>
+      </w:pBdr>
+      <w:spacing w:after="300" w:line="240" w:lineRule="auto"/>
+      <w:contextualSpacing/>
+    </w:pPr>
+    <w:rPr>
+      <w:rFonts w:asciiTheme="majorHAnsi" w:eastAsiaTheme="majorEastAsia" w:hAnsiTheme="majorHAnsi" w:cstheme="majorBidi"/>
+      <w:color w:val="17365D" w:themeColor="text2" w:themeShade="BF"/>
+      <w:spacing w:val="5"/>
+      <w:kern w:val="28"/>
+      <w:sz w:val="52"/>
+      <w:szCs w:val="52"/>
+    </w:rPr>
+  </w:style>
+  <w:style w:type="character" w:customStyle="1" w:styleId="TitelZchn">
+    <w:name w:val="Titel Zchn"/>
+    <w:basedOn w:val="Absatz-Standardschriftart"/>
+    <w:link w:val="Titel"/>
+    <w:rsid w:val="008C186D"/>
+    <w:rPr>
+      <w:rFonts w:asciiTheme="majorHAnsi" w:eastAsiaTheme="majorEastAsia" w:hAnsiTheme="majorHAnsi" w:cstheme="majorBidi"/>
+      <w:color w:val="17365D" w:themeColor="text2" w:themeShade="BF"/>
+      <w:spacing w:val="5"/>
+      <w:kern w:val="28"/>
+      <w:sz w:val="52"/>
+      <w:szCs w:val="52"/>
     </w:rPr>
   </w:style>
 </w:styles>
@@ -5918,7 +7460,7 @@
 </file>
 
 <file path=customXml/itemProps1.xml><?xml version="1.0" encoding="utf-8"?>
-<ds:datastoreItem xmlns:ds="http://schemas.openxmlformats.org/officeDocument/2006/customXml" ds:itemID="{C7837E63-181A-4112-8FB5-22C29A0A84DC}">
+<ds:datastoreItem xmlns:ds="http://schemas.openxmlformats.org/officeDocument/2006/customXml" ds:itemID="{385B26CE-613B-4E76-B78D-ED952FBBED9C}">
   <ds:schemaRefs>
     <ds:schemaRef ds:uri="http://schemas.openxmlformats.org/officeDocument/2006/bibliography"/>
   </ds:schemaRefs>

</xml_diff>

<commit_message>
stopband und ripple digital berprueft
</commit_message>
<xml_diff>
--- a/DSV_Vetter/Uebung8/K04p_Praktische�bung08(Digitalefilter).docx
+++ b/DSV_Vetter/Uebung8/K04p_Praktische�bung08(Digitalefilter).docx
@@ -2669,6 +2669,7 @@
               <w:spacing w:after="0" w:line="240" w:lineRule="auto"/>
               <w:rPr>
                 <w:rFonts w:ascii="Courier New" w:hAnsi="Courier New" w:cs="Courier New"/>
+                <w:color w:val="000000"/>
                 <w:sz w:val="16"/>
                 <w:szCs w:val="16"/>
               </w:rPr>
@@ -2699,6 +2700,84 @@
                 <w:szCs w:val="16"/>
               </w:rPr>
               <w:t>);</w:t>
+            </w:r>
+          </w:p>
+          <w:p>
+            <w:pPr>
+              <w:autoSpaceDE w:val="0"/>
+              <w:autoSpaceDN w:val="0"/>
+              <w:adjustRightInd w:val="0"/>
+              <w:spacing w:after="0" w:line="240" w:lineRule="auto"/>
+              <w:rPr>
+                <w:rFonts w:ascii="Courier New" w:hAnsi="Courier New" w:cs="Courier New"/>
+                <w:sz w:val="16"/>
+                <w:szCs w:val="16"/>
+              </w:rPr>
+            </w:pPr>
+          </w:p>
+          <w:p>
+            <w:pPr>
+              <w:autoSpaceDE w:val="0"/>
+              <w:autoSpaceDN w:val="0"/>
+              <w:adjustRightInd w:val="0"/>
+              <w:spacing w:after="0" w:line="240" w:lineRule="auto"/>
+              <w:rPr>
+                <w:rFonts w:ascii="Courier New" w:hAnsi="Courier New" w:cs="Courier New"/>
+                <w:sz w:val="16"/>
+                <w:szCs w:val="16"/>
+              </w:rPr>
+            </w:pPr>
+            <w:r>
+              <w:rPr>
+                <w:rFonts w:ascii="Courier New" w:hAnsi="Courier New" w:cs="Courier New"/>
+                <w:color w:val="228B22"/>
+                <w:sz w:val="16"/>
+                <w:szCs w:val="16"/>
+              </w:rPr>
+              <w:t>%% Filterqualität beurteilen aufgrund der Bandspezifikationen</w:t>
+            </w:r>
+          </w:p>
+          <w:p>
+            <w:pPr>
+              <w:autoSpaceDE w:val="0"/>
+              <w:autoSpaceDN w:val="0"/>
+              <w:adjustRightInd w:val="0"/>
+              <w:spacing w:after="0" w:line="240" w:lineRule="auto"/>
+              <w:rPr>
+                <w:rFonts w:ascii="Courier New" w:hAnsi="Courier New" w:cs="Courier New"/>
+                <w:sz w:val="16"/>
+                <w:szCs w:val="16"/>
+              </w:rPr>
+            </w:pPr>
+            <w:r>
+              <w:rPr>
+                <w:rFonts w:ascii="Courier New" w:hAnsi="Courier New" w:cs="Courier New"/>
+                <w:color w:val="000000"/>
+                <w:sz w:val="16"/>
+                <w:szCs w:val="16"/>
+              </w:rPr>
+              <w:t>ripple_durchlassband = min(real(20*log10(filterkern(find(abs(f) &lt;= f_grenz_soll)))))</w:t>
+            </w:r>
+          </w:p>
+          <w:p>
+            <w:pPr>
+              <w:autoSpaceDE w:val="0"/>
+              <w:autoSpaceDN w:val="0"/>
+              <w:adjustRightInd w:val="0"/>
+              <w:spacing w:after="0" w:line="240" w:lineRule="auto"/>
+              <w:rPr>
+                <w:rFonts w:ascii="Consolas" w:hAnsi="Consolas"/>
+                <w:sz w:val="24"/>
+              </w:rPr>
+            </w:pPr>
+            <w:r>
+              <w:rPr>
+                <w:rFonts w:ascii="Courier New" w:hAnsi="Courier New" w:cs="Courier New"/>
+                <w:color w:val="000000"/>
+                <w:sz w:val="16"/>
+                <w:szCs w:val="16"/>
+              </w:rPr>
+              <w:t>daempfung_stopband = max(real(20*log10(filterkern(find(abs(f) &gt;= f_grenz_soll + 0.1)))))</w:t>
             </w:r>
           </w:p>
         </w:tc>
@@ -2715,6 +2794,7 @@
         <w:rPr>
           <w:noProof/>
         </w:rPr>
+        <w:lastRenderedPageBreak/>
         <w:drawing>
           <wp:inline distT="0" distB="0" distL="0" distR="0">
             <wp:extent cx="2447925" cy="1835944"/>
@@ -2767,7 +2847,6 @@
         <w:rPr>
           <w:noProof/>
         </w:rPr>
-        <w:lastRenderedPageBreak/>
         <w:drawing>
           <wp:inline distT="0" distB="0" distL="0" distR="0">
             <wp:extent cx="3571875" cy="2678906"/>
@@ -2955,7 +3034,25 @@
     </w:p>
     <w:p>
       <w:r>
-        <w:t>Wir erfüllen die Anforderungen. wir haben einen Rippel von ~4.5dB und eine Dämpfung im Stopband von 61dB.</w:t>
+        <w:t xml:space="preserve">Wir erfüllen die Anforderungen. wir haben einen Rippel von </w:t>
+      </w:r>
+      <w:r>
+        <w:t>-4.5530</w:t>
+      </w:r>
+      <w:r>
+        <w:t xml:space="preserve"> dB </w:t>
+      </w:r>
+      <w:r>
+        <w:t xml:space="preserve">und eine Dämpfung im Stopband von </w:t>
+      </w:r>
+      <w:r>
+        <w:t>61.075</w:t>
+      </w:r>
+      <w:r>
+        <w:t>5 dB</w:t>
+      </w:r>
+      <w:r>
+        <w:t>.</w:t>
       </w:r>
     </w:p>
     <w:p>
@@ -3029,6 +3126,15 @@
         <w:t>Wenn wir statt 6dB 3dB wollen, müsste wahrscheinlich die Filterlänge erhöht werden. Dadurch werden die Nebenlappen unterdrückt und das Filter kann etwas mehr nach aussen geschoben werden. Dann fängt das Abfallen der Filterkurve erst NACH den 0.1Hz an.</w:t>
       </w:r>
     </w:p>
+    <w:p>
+      <w:pPr>
+        <w:pStyle w:val="berschrift1"/>
+      </w:pPr>
+      <w:r>
+        <w:t>2</w:t>
+      </w:r>
+    </w:p>
+    <w:p/>
     <w:sectPr>
       <w:headerReference w:type="default" r:id="rId13"/>
       <w:footerReference w:type="default" r:id="rId14"/>
@@ -3110,7 +3216,7 @@
         <w:noProof/>
         <w:szCs w:val="20"/>
       </w:rPr>
-      <w:t>6</w:t>
+      <w:t>5</w:t>
     </w:r>
     <w:r>
       <w:rPr>
@@ -3426,7 +3532,7 @@
         <v:path o:extrusionok="f" gradientshapeok="t" o:connecttype="rect"/>
         <o:lock v:ext="edit" aspectratio="t"/>
       </v:shapetype>
-      <v:shape id="_x0000_i1037" type="#_x0000_t75" style="width:12pt;height:12pt;visibility:visible;mso-wrap-style:square" o:bullet="t">
+      <v:shape id="_x0000_i1048" type="#_x0000_t75" style="width:12pt;height:12pt;visibility:visible;mso-wrap-style:square" o:bullet="t">
         <v:imagedata r:id="rId1" o:title=""/>
       </v:shape>
     </w:pict>
@@ -7460,7 +7566,7 @@
 </file>
 
 <file path=customXml/itemProps1.xml><?xml version="1.0" encoding="utf-8"?>
-<ds:datastoreItem xmlns:ds="http://schemas.openxmlformats.org/officeDocument/2006/customXml" ds:itemID="{385B26CE-613B-4E76-B78D-ED952FBBED9C}">
+<ds:datastoreItem xmlns:ds="http://schemas.openxmlformats.org/officeDocument/2006/customXml" ds:itemID="{4C04D717-67D3-4C22-8491-4424607CD079}">
   <ds:schemaRefs>
     <ds:schemaRef ds:uri="http://schemas.openxmlformats.org/officeDocument/2006/bibliography"/>
   </ds:schemaRefs>

</xml_diff>